<commit_message>
Criado Mapa de Tela
</commit_message>
<xml_diff>
--- a/Documentacao.docx
+++ b/Documentacao.docx
@@ -123,9 +123,11 @@
           <w:numId w:val="20"/>
         </w:numPr>
       </w:pPr>
+      <w:proofErr w:type="spellStart"/>
       <w:r>
         <w:t>Bootstrap</w:t>
       </w:r>
+      <w:proofErr w:type="spellEnd"/>
     </w:p>
     <w:p>
       <w:pPr>
@@ -348,6 +350,11 @@
         <w:t>Avaliação do Vendedor</w:t>
       </w:r>
     </w:p>
+    <w:p>
+      <w:r>
+        <w:br w:type="page"/>
+      </w:r>
+    </w:p>
     <w:p/>
     <w:p>
       <w:pPr>
@@ -355,6 +362,61 @@
       </w:pPr>
       <w:r>
         <w:t>Diagrama de Telas</w:t>
+      </w:r>
+    </w:p>
+    <w:p>
+      <w:r>
+        <w:rPr>
+          <w:noProof/>
+        </w:rPr>
+        <w:drawing>
+          <wp:inline distT="0" distB="0" distL="0" distR="0" wp14:anchorId="3809064A" wp14:editId="1CC8EC80">
+            <wp:extent cx="5602887" cy="2184400"/>
+            <wp:effectExtent l="0" t="0" r="0" b="6350"/>
+            <wp:docPr id="1" name="Imagem 1"/>
+            <wp:cNvGraphicFramePr>
+              <a:graphicFrameLocks xmlns:a="http://schemas.openxmlformats.org/drawingml/2006/main" noChangeAspect="1"/>
+            </wp:cNvGraphicFramePr>
+            <a:graphic xmlns:a="http://schemas.openxmlformats.org/drawingml/2006/main">
+              <a:graphicData uri="http://schemas.openxmlformats.org/drawingml/2006/picture">
+                <pic:pic xmlns:pic="http://schemas.openxmlformats.org/drawingml/2006/picture">
+                  <pic:nvPicPr>
+                    <pic:cNvPr id="0" name="Picture 1"/>
+                    <pic:cNvPicPr>
+                      <a:picLocks noChangeAspect="1" noChangeArrowheads="1"/>
+                    </pic:cNvPicPr>
+                  </pic:nvPicPr>
+                  <pic:blipFill>
+                    <a:blip r:embed="rId5" cstate="print">
+                      <a:extLst>
+                        <a:ext uri="{28A0092B-C50C-407E-A947-70E740481C1C}">
+                          <a14:useLocalDpi xmlns:a14="http://schemas.microsoft.com/office/drawing/2010/main" val="0"/>
+                        </a:ext>
+                      </a:extLst>
+                    </a:blip>
+                    <a:srcRect/>
+                    <a:stretch>
+                      <a:fillRect/>
+                    </a:stretch>
+                  </pic:blipFill>
+                  <pic:spPr bwMode="auto">
+                    <a:xfrm>
+                      <a:off x="0" y="0"/>
+                      <a:ext cx="5611748" cy="2187855"/>
+                    </a:xfrm>
+                    <a:prstGeom prst="rect">
+                      <a:avLst/>
+                    </a:prstGeom>
+                    <a:noFill/>
+                    <a:ln>
+                      <a:noFill/>
+                    </a:ln>
+                  </pic:spPr>
+                </pic:pic>
+              </a:graphicData>
+            </a:graphic>
+          </wp:inline>
+        </w:drawing>
       </w:r>
     </w:p>
     <w:p/>

</xml_diff>

<commit_message>
Inicio de rascunho de Telas
</commit_message>
<xml_diff>
--- a/Documentacao.docx
+++ b/Documentacao.docx
@@ -433,6 +433,87 @@
       </w:r>
       <w:r>
         <w:t>de Telas</w:t>
+      </w:r>
+    </w:p>
+    <w:p>
+      <w:pPr>
+        <w:pStyle w:val="Ttulo2"/>
+      </w:pPr>
+      <w:r>
+        <w:t>Tela Home</w:t>
+      </w:r>
+    </w:p>
+    <w:p/>
+    <w:p>
+      <w:pPr>
+        <w:pStyle w:val="Ttulo2"/>
+      </w:pPr>
+      <w:r>
+        <w:t>Tela de Cadastro</w:t>
+      </w:r>
+    </w:p>
+    <w:p/>
+    <w:p>
+      <w:pPr>
+        <w:pStyle w:val="Ttulo2"/>
+      </w:pPr>
+      <w:r>
+        <w:t>Tela de Login</w:t>
+      </w:r>
+    </w:p>
+    <w:p>
+      <w:r>
+        <w:rPr>
+          <w:noProof/>
+        </w:rPr>
+        <w:drawing>
+          <wp:inline distT="0" distB="0" distL="0" distR="0" wp14:anchorId="6C77BB8C" wp14:editId="25368433">
+            <wp:extent cx="3390900" cy="2285866"/>
+            <wp:effectExtent l="0" t="0" r="0" b="635"/>
+            <wp:docPr id="2" name="Imagem 2"/>
+            <wp:cNvGraphicFramePr>
+              <a:graphicFrameLocks xmlns:a="http://schemas.openxmlformats.org/drawingml/2006/main" noChangeAspect="1"/>
+            </wp:cNvGraphicFramePr>
+            <a:graphic xmlns:a="http://schemas.openxmlformats.org/drawingml/2006/main">
+              <a:graphicData uri="http://schemas.openxmlformats.org/drawingml/2006/picture">
+                <pic:pic xmlns:pic="http://schemas.openxmlformats.org/drawingml/2006/picture">
+                  <pic:nvPicPr>
+                    <pic:cNvPr id="0" name="Picture 1"/>
+                    <pic:cNvPicPr>
+                      <a:picLocks noChangeAspect="1" noChangeArrowheads="1"/>
+                    </pic:cNvPicPr>
+                  </pic:nvPicPr>
+                  <pic:blipFill>
+                    <a:blip r:embed="rId6" cstate="print">
+                      <a:extLst>
+                        <a:ext uri="{28A0092B-C50C-407E-A947-70E740481C1C}">
+                          <a14:useLocalDpi xmlns:a14="http://schemas.microsoft.com/office/drawing/2010/main" val="0"/>
+                        </a:ext>
+                      </a:extLst>
+                    </a:blip>
+                    <a:srcRect/>
+                    <a:stretch>
+                      <a:fillRect/>
+                    </a:stretch>
+                  </pic:blipFill>
+                  <pic:spPr bwMode="auto">
+                    <a:xfrm>
+                      <a:off x="0" y="0"/>
+                      <a:ext cx="3420033" cy="2305505"/>
+                    </a:xfrm>
+                    <a:prstGeom prst="rect">
+                      <a:avLst/>
+                    </a:prstGeom>
+                    <a:noFill/>
+                    <a:ln>
+                      <a:noFill/>
+                    </a:ln>
+                  </pic:spPr>
+                </pic:pic>
+              </a:graphicData>
+            </a:graphic>
+          </wp:inline>
+        </w:drawing>
       </w:r>
     </w:p>
     <w:p>

</xml_diff>

<commit_message>
Corrigindo pequenos erros na tela Login
</commit_message>
<xml_diff>
--- a/Documentacao.docx
+++ b/Documentacao.docx
@@ -467,10 +467,10 @@
           <w:noProof/>
         </w:rPr>
         <w:drawing>
-          <wp:inline distT="0" distB="0" distL="0" distR="0" wp14:anchorId="6C77BB8C" wp14:editId="25368433">
-            <wp:extent cx="3390900" cy="2285866"/>
-            <wp:effectExtent l="0" t="0" r="0" b="635"/>
-            <wp:docPr id="2" name="Imagem 2"/>
+          <wp:inline distT="0" distB="0" distL="0" distR="0" wp14:anchorId="4F6351A8" wp14:editId="18549183">
+            <wp:extent cx="3473450" cy="2341514"/>
+            <wp:effectExtent l="0" t="0" r="0" b="1905"/>
+            <wp:docPr id="3" name="Imagem 3"/>
             <wp:cNvGraphicFramePr>
               <a:graphicFrameLocks xmlns:a="http://schemas.openxmlformats.org/drawingml/2006/main" noChangeAspect="1"/>
             </wp:cNvGraphicFramePr>
@@ -499,7 +499,7 @@
                   <pic:spPr bwMode="auto">
                     <a:xfrm>
                       <a:off x="0" y="0"/>
-                      <a:ext cx="3420033" cy="2305505"/>
+                      <a:ext cx="3481024" cy="2346620"/>
                     </a:xfrm>
                     <a:prstGeom prst="rect">
                       <a:avLst/>

</xml_diff>

<commit_message>
inserindo a tela de cadstro na documentação
</commit_message>
<xml_diff>
--- a/Documentacao.docx
+++ b/Documentacao.docx
@@ -123,11 +123,9 @@
           <w:numId w:val="20"/>
         </w:numPr>
       </w:pPr>
-      <w:proofErr w:type="spellStart"/>
       <w:r>
         <w:t>Bootstrap</w:t>
       </w:r>
-      <w:proofErr w:type="spellEnd"/>
     </w:p>
     <w:p>
       <w:pPr>
@@ -452,20 +450,75 @@
         <w:t>Tela de Cadastro</w:t>
       </w:r>
     </w:p>
-    <w:p/>
-    <w:p>
-      <w:pPr>
-        <w:pStyle w:val="Ttulo2"/>
-      </w:pPr>
-      <w:r>
-        <w:t>Tela de Login</w:t>
-      </w:r>
-    </w:p>
     <w:p>
       <w:r>
         <w:rPr>
           <w:noProof/>
         </w:rPr>
+        <w:drawing>
+          <wp:inline distT="0" distB="0" distL="0" distR="0" wp14:anchorId="43EA7DE2" wp14:editId="2879D471">
+            <wp:extent cx="4580890" cy="2428875"/>
+            <wp:effectExtent l="0" t="0" r="0" b="9525"/>
+            <wp:docPr id="2" name="Imagem 2"/>
+            <wp:cNvGraphicFramePr>
+              <a:graphicFrameLocks xmlns:a="http://schemas.openxmlformats.org/drawingml/2006/main" noChangeAspect="1"/>
+            </wp:cNvGraphicFramePr>
+            <a:graphic xmlns:a="http://schemas.openxmlformats.org/drawingml/2006/main">
+              <a:graphicData uri="http://schemas.openxmlformats.org/drawingml/2006/picture">
+                <pic:pic xmlns:pic="http://schemas.openxmlformats.org/drawingml/2006/picture">
+                  <pic:nvPicPr>
+                    <pic:cNvPr id="0" name="Picture 1"/>
+                    <pic:cNvPicPr>
+                      <a:picLocks noChangeAspect="1" noChangeArrowheads="1"/>
+                    </pic:cNvPicPr>
+                  </pic:nvPicPr>
+                  <pic:blipFill>
+                    <a:blip r:embed="rId6">
+                      <a:extLst>
+                        <a:ext uri="{28A0092B-C50C-407E-A947-70E740481C1C}">
+                          <a14:useLocalDpi xmlns:a14="http://schemas.microsoft.com/office/drawing/2010/main" val="0"/>
+                        </a:ext>
+                      </a:extLst>
+                    </a:blip>
+                    <a:srcRect/>
+                    <a:stretch>
+                      <a:fillRect/>
+                    </a:stretch>
+                  </pic:blipFill>
+                  <pic:spPr bwMode="auto">
+                    <a:xfrm>
+                      <a:off x="0" y="0"/>
+                      <a:ext cx="4608184" cy="2443347"/>
+                    </a:xfrm>
+                    <a:prstGeom prst="rect">
+                      <a:avLst/>
+                    </a:prstGeom>
+                    <a:noFill/>
+                    <a:ln>
+                      <a:noFill/>
+                    </a:ln>
+                  </pic:spPr>
+                </pic:pic>
+              </a:graphicData>
+            </a:graphic>
+          </wp:inline>
+        </w:drawing>
+      </w:r>
+    </w:p>
+    <w:p>
+      <w:pPr>
+        <w:pStyle w:val="Ttulo2"/>
+      </w:pPr>
+      <w:r>
+        <w:t>Tela de Login</w:t>
+      </w:r>
+    </w:p>
+    <w:p>
+      <w:r>
+        <w:rPr>
+          <w:noProof/>
+        </w:rPr>
+        <w:lastRenderedPageBreak/>
         <w:drawing>
           <wp:inline distT="0" distB="0" distL="0" distR="0" wp14:anchorId="4F6351A8" wp14:editId="18549183">
             <wp:extent cx="3473450" cy="2341514"/>
@@ -484,7 +537,7 @@
                     </pic:cNvPicPr>
                   </pic:nvPicPr>
                   <pic:blipFill>
-                    <a:blip r:embed="rId6" cstate="print">
+                    <a:blip r:embed="rId7" cstate="print">
                       <a:extLst>
                         <a:ext uri="{28A0092B-C50C-407E-A947-70E740481C1C}">
                           <a14:useLocalDpi xmlns:a14="http://schemas.microsoft.com/office/drawing/2010/main" val="0"/>

</xml_diff>

<commit_message>
Rascunho da Tela Home
</commit_message>
<xml_diff>
--- a/Documentacao.docx
+++ b/Documentacao.docx
@@ -123,9 +123,11 @@
           <w:numId w:val="20"/>
         </w:numPr>
       </w:pPr>
+      <w:proofErr w:type="spellStart"/>
       <w:r>
         <w:t>Bootstrap</w:t>
       </w:r>
+      <w:proofErr w:type="spellEnd"/>
     </w:p>
     <w:p>
       <w:pPr>
@@ -438,27 +440,94 @@
         <w:pStyle w:val="Ttulo2"/>
       </w:pPr>
       <w:r>
-        <w:t>Tela Home</w:t>
-      </w:r>
-    </w:p>
-    <w:p/>
-    <w:p>
-      <w:pPr>
-        <w:pStyle w:val="Ttulo2"/>
-      </w:pPr>
-      <w:r>
-        <w:t>Tela de Cadastro</w:t>
-      </w:r>
-    </w:p>
-    <w:p>
-      <w:r>
         <w:rPr>
           <w:noProof/>
         </w:rPr>
         <w:drawing>
-          <wp:inline distT="0" distB="0" distL="0" distR="0" wp14:anchorId="43EA7DE2" wp14:editId="2879D471">
-            <wp:extent cx="4580890" cy="2428875"/>
-            <wp:effectExtent l="0" t="0" r="0" b="9525"/>
+          <wp:anchor distT="0" distB="0" distL="114300" distR="114300" simplePos="0" relativeHeight="251658240" behindDoc="0" locked="0" layoutInCell="1" allowOverlap="1" wp14:anchorId="15AD5BE7" wp14:editId="240CB494">
+            <wp:simplePos x="0" y="0"/>
+            <wp:positionH relativeFrom="column">
+              <wp:posOffset>367665</wp:posOffset>
+            </wp:positionH>
+            <wp:positionV relativeFrom="paragraph">
+              <wp:posOffset>217805</wp:posOffset>
+            </wp:positionV>
+            <wp:extent cx="2592070" cy="2171700"/>
+            <wp:effectExtent l="0" t="0" r="0" b="0"/>
+            <wp:wrapTopAndBottom/>
+            <wp:docPr id="4" name="Imagem 4"/>
+            <wp:cNvGraphicFramePr>
+              <a:graphicFrameLocks xmlns:a="http://schemas.openxmlformats.org/drawingml/2006/main" noChangeAspect="1"/>
+            </wp:cNvGraphicFramePr>
+            <a:graphic xmlns:a="http://schemas.openxmlformats.org/drawingml/2006/main">
+              <a:graphicData uri="http://schemas.openxmlformats.org/drawingml/2006/picture">
+                <pic:pic xmlns:pic="http://schemas.openxmlformats.org/drawingml/2006/picture">
+                  <pic:nvPicPr>
+                    <pic:cNvPr id="0" name="Picture 1"/>
+                    <pic:cNvPicPr>
+                      <a:picLocks noChangeAspect="1" noChangeArrowheads="1"/>
+                    </pic:cNvPicPr>
+                  </pic:nvPicPr>
+                  <pic:blipFill>
+                    <a:blip r:embed="rId6" cstate="print">
+                      <a:extLst>
+                        <a:ext uri="{28A0092B-C50C-407E-A947-70E740481C1C}">
+                          <a14:useLocalDpi xmlns:a14="http://schemas.microsoft.com/office/drawing/2010/main" val="0"/>
+                        </a:ext>
+                      </a:extLst>
+                    </a:blip>
+                    <a:srcRect/>
+                    <a:stretch>
+                      <a:fillRect/>
+                    </a:stretch>
+                  </pic:blipFill>
+                  <pic:spPr bwMode="auto">
+                    <a:xfrm>
+                      <a:off x="0" y="0"/>
+                      <a:ext cx="2592070" cy="2171700"/>
+                    </a:xfrm>
+                    <a:prstGeom prst="rect">
+                      <a:avLst/>
+                    </a:prstGeom>
+                    <a:noFill/>
+                    <a:ln>
+                      <a:noFill/>
+                    </a:ln>
+                  </pic:spPr>
+                </pic:pic>
+              </a:graphicData>
+            </a:graphic>
+            <wp14:sizeRelH relativeFrom="margin">
+              <wp14:pctWidth>0</wp14:pctWidth>
+            </wp14:sizeRelH>
+            <wp14:sizeRelV relativeFrom="margin">
+              <wp14:pctHeight>0</wp14:pctHeight>
+            </wp14:sizeRelV>
+          </wp:anchor>
+        </w:drawing>
+      </w:r>
+      <w:r>
+        <w:t>Tela Home</w:t>
+      </w:r>
+    </w:p>
+    <w:p/>
+    <w:p>
+      <w:pPr>
+        <w:pStyle w:val="Ttulo2"/>
+      </w:pPr>
+      <w:r>
+        <w:t>Tela de Cadastro</w:t>
+      </w:r>
+    </w:p>
+    <w:p>
+      <w:r>
+        <w:rPr>
+          <w:noProof/>
+        </w:rPr>
+        <w:drawing>
+          <wp:inline distT="0" distB="0" distL="0" distR="0" wp14:anchorId="43EA7DE2" wp14:editId="3ED43AED">
+            <wp:extent cx="3844355" cy="2038350"/>
+            <wp:effectExtent l="0" t="0" r="3810" b="0"/>
             <wp:docPr id="2" name="Imagem 2"/>
             <wp:cNvGraphicFramePr>
               <a:graphicFrameLocks xmlns:a="http://schemas.openxmlformats.org/drawingml/2006/main" noChangeAspect="1"/>
@@ -473,7 +542,7 @@
                     </pic:cNvPicPr>
                   </pic:nvPicPr>
                   <pic:blipFill>
-                    <a:blip r:embed="rId6">
+                    <a:blip r:embed="rId7" cstate="print">
                       <a:extLst>
                         <a:ext uri="{28A0092B-C50C-407E-A947-70E740481C1C}">
                           <a14:useLocalDpi xmlns:a14="http://schemas.microsoft.com/office/drawing/2010/main" val="0"/>
@@ -488,7 +557,7 @@
                   <pic:spPr bwMode="auto">
                     <a:xfrm>
                       <a:off x="0" y="0"/>
-                      <a:ext cx="4608184" cy="2443347"/>
+                      <a:ext cx="3882491" cy="2058570"/>
                     </a:xfrm>
                     <a:prstGeom prst="rect">
                       <a:avLst/>
@@ -518,7 +587,6 @@
         <w:rPr>
           <w:noProof/>
         </w:rPr>
-        <w:lastRenderedPageBreak/>
         <w:drawing>
           <wp:inline distT="0" distB="0" distL="0" distR="0" wp14:anchorId="4F6351A8" wp14:editId="18549183">
             <wp:extent cx="3473450" cy="2341514"/>
@@ -537,7 +605,7 @@
                     </pic:cNvPicPr>
                   </pic:nvPicPr>
                   <pic:blipFill>
-                    <a:blip r:embed="rId7" cstate="print">
+                    <a:blip r:embed="rId8" cstate="print">
                       <a:extLst>
                         <a:ext uri="{28A0092B-C50C-407E-A947-70E740481C1C}">
                           <a14:useLocalDpi xmlns:a14="http://schemas.microsoft.com/office/drawing/2010/main" val="0"/>

</xml_diff>

<commit_message>
criada e inserida no documento a tela de carrinho
</commit_message>
<xml_diff>
--- a/Documentacao.docx
+++ b/Documentacao.docx
@@ -123,11 +123,9 @@
           <w:numId w:val="20"/>
         </w:numPr>
       </w:pPr>
-      <w:proofErr w:type="spellStart"/>
       <w:r>
         <w:t>Bootstrap</w:t>
       </w:r>
-      <w:proofErr w:type="spellEnd"/>
     </w:p>
     <w:p>
       <w:pPr>
@@ -579,6 +577,7 @@
         <w:pStyle w:val="Ttulo2"/>
       </w:pPr>
       <w:r>
+        <w:lastRenderedPageBreak/>
         <w:t>Tela de Login</w:t>
       </w:r>
     </w:p>
@@ -640,11 +639,76 @@
     <w:p>
       <w:pPr>
         <w:pStyle w:val="Ttulo2"/>
+      </w:pPr>
+      <w:r>
+        <w:t>Tela de</w:t>
+      </w:r>
+      <w:r>
+        <w:t xml:space="preserve"> Carrinho</w:t>
+      </w:r>
+    </w:p>
+    <w:p/>
+    <w:p>
+      <w:pPr>
+        <w:pStyle w:val="Ttulo2"/>
         <w:numPr>
           <w:ilvl w:val="0"/>
           <w:numId w:val="0"/>
         </w:numPr>
       </w:pPr>
+      <w:r>
+        <w:rPr>
+          <w:noProof/>
+        </w:rPr>
+        <w:drawing>
+          <wp:inline distT="0" distB="0" distL="0" distR="0" wp14:anchorId="238B12D0" wp14:editId="6861B266">
+            <wp:extent cx="3143250" cy="2799342"/>
+            <wp:effectExtent l="0" t="0" r="0" b="1270"/>
+            <wp:docPr id="5" name="Imagem 5"/>
+            <wp:cNvGraphicFramePr>
+              <a:graphicFrameLocks xmlns:a="http://schemas.openxmlformats.org/drawingml/2006/main" noChangeAspect="1"/>
+            </wp:cNvGraphicFramePr>
+            <a:graphic xmlns:a="http://schemas.openxmlformats.org/drawingml/2006/main">
+              <a:graphicData uri="http://schemas.openxmlformats.org/drawingml/2006/picture">
+                <pic:pic xmlns:pic="http://schemas.openxmlformats.org/drawingml/2006/picture">
+                  <pic:nvPicPr>
+                    <pic:cNvPr id="0" name="Picture 3"/>
+                    <pic:cNvPicPr>
+                      <a:picLocks noChangeAspect="1" noChangeArrowheads="1"/>
+                    </pic:cNvPicPr>
+                  </pic:nvPicPr>
+                  <pic:blipFill>
+                    <a:blip r:embed="rId9">
+                      <a:extLst>
+                        <a:ext uri="{28A0092B-C50C-407E-A947-70E740481C1C}">
+                          <a14:useLocalDpi xmlns:a14="http://schemas.microsoft.com/office/drawing/2010/main" val="0"/>
+                        </a:ext>
+                      </a:extLst>
+                    </a:blip>
+                    <a:srcRect/>
+                    <a:stretch>
+                      <a:fillRect/>
+                    </a:stretch>
+                  </pic:blipFill>
+                  <pic:spPr bwMode="auto">
+                    <a:xfrm>
+                      <a:off x="0" y="0"/>
+                      <a:ext cx="3148411" cy="2803938"/>
+                    </a:xfrm>
+                    <a:prstGeom prst="rect">
+                      <a:avLst/>
+                    </a:prstGeom>
+                    <a:noFill/>
+                    <a:ln>
+                      <a:noFill/>
+                    </a:ln>
+                  </pic:spPr>
+                </pic:pic>
+              </a:graphicData>
+            </a:graphic>
+          </wp:inline>
+        </w:drawing>
+      </w:r>
     </w:p>
     <w:p/>
     <w:sectPr>

</xml_diff>

<commit_message>
criada tela minha loja
</commit_message>
<xml_diff>
--- a/Documentacao.docx
+++ b/Documentacao.docx
@@ -641,10 +641,7 @@
         <w:pStyle w:val="Ttulo2"/>
       </w:pPr>
       <w:r>
-        <w:t>Tela de</w:t>
-      </w:r>
-      <w:r>
-        <w:t xml:space="preserve"> Carrinho</w:t>
+        <w:t>Tela de Carrinho</w:t>
       </w:r>
     </w:p>
     <w:p/>
@@ -710,7 +707,73 @@
         </w:drawing>
       </w:r>
     </w:p>
-    <w:p/>
+    <w:p>
+      <w:pPr>
+        <w:pStyle w:val="Ttulo2"/>
+      </w:pPr>
+      <w:r>
+        <w:t xml:space="preserve">Tela </w:t>
+      </w:r>
+      <w:r>
+        <w:t>minha loja</w:t>
+      </w:r>
+    </w:p>
+    <w:p>
+      <w:r>
+        <w:rPr>
+          <w:noProof/>
+        </w:rPr>
+        <w:lastRenderedPageBreak/>
+        <w:drawing>
+          <wp:inline distT="0" distB="0" distL="0" distR="0" wp14:anchorId="1F34462D" wp14:editId="2FF04CB2">
+            <wp:extent cx="4483100" cy="3251200"/>
+            <wp:effectExtent l="0" t="0" r="0" b="6350"/>
+            <wp:docPr id="6" name="Imagem 6"/>
+            <wp:cNvGraphicFramePr>
+              <a:graphicFrameLocks xmlns:a="http://schemas.openxmlformats.org/drawingml/2006/main" noChangeAspect="1"/>
+            </wp:cNvGraphicFramePr>
+            <a:graphic xmlns:a="http://schemas.openxmlformats.org/drawingml/2006/main">
+              <a:graphicData uri="http://schemas.openxmlformats.org/drawingml/2006/picture">
+                <pic:pic xmlns:pic="http://schemas.openxmlformats.org/drawingml/2006/picture">
+                  <pic:nvPicPr>
+                    <pic:cNvPr id="0" name="Picture 1"/>
+                    <pic:cNvPicPr>
+                      <a:picLocks noChangeAspect="1" noChangeArrowheads="1"/>
+                    </pic:cNvPicPr>
+                  </pic:nvPicPr>
+                  <pic:blipFill>
+                    <a:blip r:embed="rId10">
+                      <a:extLst>
+                        <a:ext uri="{28A0092B-C50C-407E-A947-70E740481C1C}">
+                          <a14:useLocalDpi xmlns:a14="http://schemas.microsoft.com/office/drawing/2010/main" val="0"/>
+                        </a:ext>
+                      </a:extLst>
+                    </a:blip>
+                    <a:srcRect/>
+                    <a:stretch>
+                      <a:fillRect/>
+                    </a:stretch>
+                  </pic:blipFill>
+                  <pic:spPr bwMode="auto">
+                    <a:xfrm>
+                      <a:off x="0" y="0"/>
+                      <a:ext cx="4483100" cy="3251200"/>
+                    </a:xfrm>
+                    <a:prstGeom prst="rect">
+                      <a:avLst/>
+                    </a:prstGeom>
+                    <a:noFill/>
+                    <a:ln>
+                      <a:noFill/>
+                    </a:ln>
+                  </pic:spPr>
+                </pic:pic>
+              </a:graphicData>
+            </a:graphic>
+          </wp:inline>
+        </w:drawing>
+      </w:r>
+    </w:p>
     <w:sectPr>
       <w:pgSz w:w="11906" w:h="16838"/>
       <w:pgMar w:top="1417" w:right="1701" w:bottom="1417" w:left="1701" w:header="708" w:footer="708" w:gutter="0"/>

</xml_diff>

<commit_message>
Rascunho da tela perfil finalizado
</commit_message>
<xml_diff>
--- a/Documentacao.docx
+++ b/Documentacao.docx
@@ -577,7 +577,6 @@
         <w:pStyle w:val="Ttulo2"/>
       </w:pPr>
       <w:r>
-        <w:lastRenderedPageBreak/>
         <w:t>Tela de Login</w:t>
       </w:r>
     </w:p>
@@ -712,10 +711,7 @@
         <w:pStyle w:val="Ttulo2"/>
       </w:pPr>
       <w:r>
-        <w:t xml:space="preserve">Tela </w:t>
-      </w:r>
-      <w:r>
-        <w:t>minha loja</w:t>
+        <w:t>Tela minha loja</w:t>
       </w:r>
     </w:p>
     <w:p>
@@ -723,7 +719,6 @@
         <w:rPr>
           <w:noProof/>
         </w:rPr>
-        <w:lastRenderedPageBreak/>
         <w:drawing>
           <wp:inline distT="0" distB="0" distL="0" distR="0" wp14:anchorId="1F34462D" wp14:editId="2FF04CB2">
             <wp:extent cx="4483100" cy="3251200"/>
@@ -758,6 +753,70 @@
                     <a:xfrm>
                       <a:off x="0" y="0"/>
                       <a:ext cx="4483100" cy="3251200"/>
+                    </a:xfrm>
+                    <a:prstGeom prst="rect">
+                      <a:avLst/>
+                    </a:prstGeom>
+                    <a:noFill/>
+                    <a:ln>
+                      <a:noFill/>
+                    </a:ln>
+                  </pic:spPr>
+                </pic:pic>
+              </a:graphicData>
+            </a:graphic>
+          </wp:inline>
+        </w:drawing>
+      </w:r>
+    </w:p>
+    <w:p/>
+    <w:p>
+      <w:pPr>
+        <w:pStyle w:val="Ttulo2"/>
+      </w:pPr>
+      <w:r>
+        <w:t>Tela Meu Perfil</w:t>
+      </w:r>
+    </w:p>
+    <w:p>
+      <w:r>
+        <w:rPr>
+          <w:noProof/>
+        </w:rPr>
+        <w:drawing>
+          <wp:inline distT="0" distB="0" distL="0" distR="0" wp14:anchorId="6ADBB836" wp14:editId="304FD362">
+            <wp:extent cx="3638550" cy="3364632"/>
+            <wp:effectExtent l="0" t="0" r="0" b="7620"/>
+            <wp:docPr id="7" name="Imagem 7"/>
+            <wp:cNvGraphicFramePr>
+              <a:graphicFrameLocks xmlns:a="http://schemas.openxmlformats.org/drawingml/2006/main" noChangeAspect="1"/>
+            </wp:cNvGraphicFramePr>
+            <a:graphic xmlns:a="http://schemas.openxmlformats.org/drawingml/2006/main">
+              <a:graphicData uri="http://schemas.openxmlformats.org/drawingml/2006/picture">
+                <pic:pic xmlns:pic="http://schemas.openxmlformats.org/drawingml/2006/picture">
+                  <pic:nvPicPr>
+                    <pic:cNvPr id="0" name="Picture 1"/>
+                    <pic:cNvPicPr>
+                      <a:picLocks noChangeAspect="1" noChangeArrowheads="1"/>
+                    </pic:cNvPicPr>
+                  </pic:nvPicPr>
+                  <pic:blipFill>
+                    <a:blip r:embed="rId11">
+                      <a:extLst>
+                        <a:ext uri="{28A0092B-C50C-407E-A947-70E740481C1C}">
+                          <a14:useLocalDpi xmlns:a14="http://schemas.microsoft.com/office/drawing/2010/main" val="0"/>
+                        </a:ext>
+                      </a:extLst>
+                    </a:blip>
+                    <a:srcRect/>
+                    <a:stretch>
+                      <a:fillRect/>
+                    </a:stretch>
+                  </pic:blipFill>
+                  <pic:spPr bwMode="auto">
+                    <a:xfrm>
+                      <a:off x="0" y="0"/>
+                      <a:ext cx="3651484" cy="3376592"/>
                     </a:xfrm>
                     <a:prstGeom prst="rect">
                       <a:avLst/>

</xml_diff>

<commit_message>
corrigindo tela pŕoduto e tela minha loja
</commit_message>
<xml_diff>
--- a/Documentacao.docx
+++ b/Documentacao.docx
@@ -577,6 +577,7 @@
         <w:pStyle w:val="Ttulo2"/>
       </w:pPr>
       <w:r>
+        <w:lastRenderedPageBreak/>
         <w:t>Tela de Login</w:t>
       </w:r>
     </w:p>
@@ -719,11 +720,12 @@
         <w:rPr>
           <w:noProof/>
         </w:rPr>
+        <w:lastRenderedPageBreak/>
         <w:drawing>
-          <wp:inline distT="0" distB="0" distL="0" distR="0" wp14:anchorId="1F34462D" wp14:editId="2FF04CB2">
-            <wp:extent cx="4483100" cy="3251200"/>
-            <wp:effectExtent l="0" t="0" r="0" b="6350"/>
-            <wp:docPr id="6" name="Imagem 6"/>
+          <wp:inline distT="0" distB="0" distL="0" distR="0" wp14:anchorId="11C3F41A" wp14:editId="64112E37">
+            <wp:extent cx="4483100" cy="3340100"/>
+            <wp:effectExtent l="0" t="0" r="0" b="0"/>
+            <wp:docPr id="9" name="Imagem 9"/>
             <wp:cNvGraphicFramePr>
               <a:graphicFrameLocks xmlns:a="http://schemas.openxmlformats.org/drawingml/2006/main" noChangeAspect="1"/>
             </wp:cNvGraphicFramePr>
@@ -731,7 +733,7 @@
               <a:graphicData uri="http://schemas.openxmlformats.org/drawingml/2006/picture">
                 <pic:pic xmlns:pic="http://schemas.openxmlformats.org/drawingml/2006/picture">
                   <pic:nvPicPr>
-                    <pic:cNvPr id="0" name="Picture 1"/>
+                    <pic:cNvPr id="0" name="Picture 2"/>
                     <pic:cNvPicPr>
                       <a:picLocks noChangeAspect="1" noChangeArrowheads="1"/>
                     </pic:cNvPicPr>
@@ -752,7 +754,7 @@
                   <pic:spPr bwMode="auto">
                     <a:xfrm>
                       <a:off x="0" y="0"/>
-                      <a:ext cx="4483100" cy="3251200"/>
+                      <a:ext cx="4483100" cy="3340100"/>
                     </a:xfrm>
                     <a:prstGeom prst="rect">
                       <a:avLst/>
@@ -833,6 +835,74 @@
         </w:drawing>
       </w:r>
     </w:p>
+    <w:p>
+      <w:pPr>
+        <w:pStyle w:val="Ttulo2"/>
+      </w:pPr>
+      <w:r>
+        <w:t xml:space="preserve">Tela </w:t>
+      </w:r>
+      <w:r>
+        <w:t>Produto</w:t>
+      </w:r>
+    </w:p>
+    <w:p>
+      <w:r>
+        <w:rPr>
+          <w:noProof/>
+        </w:rPr>
+        <w:lastRenderedPageBreak/>
+        <w:drawing>
+          <wp:inline distT="0" distB="0" distL="0" distR="0" wp14:anchorId="4D57138A" wp14:editId="2CAE52F6">
+            <wp:extent cx="5257800" cy="5549900"/>
+            <wp:effectExtent l="0" t="0" r="0" b="0"/>
+            <wp:docPr id="10" name="Imagem 10"/>
+            <wp:cNvGraphicFramePr>
+              <a:graphicFrameLocks xmlns:a="http://schemas.openxmlformats.org/drawingml/2006/main" noChangeAspect="1"/>
+            </wp:cNvGraphicFramePr>
+            <a:graphic xmlns:a="http://schemas.openxmlformats.org/drawingml/2006/main">
+              <a:graphicData uri="http://schemas.openxmlformats.org/drawingml/2006/picture">
+                <pic:pic xmlns:pic="http://schemas.openxmlformats.org/drawingml/2006/picture">
+                  <pic:nvPicPr>
+                    <pic:cNvPr id="0" name="Picture 3"/>
+                    <pic:cNvPicPr>
+                      <a:picLocks noChangeAspect="1" noChangeArrowheads="1"/>
+                    </pic:cNvPicPr>
+                  </pic:nvPicPr>
+                  <pic:blipFill>
+                    <a:blip r:embed="rId12">
+                      <a:extLst>
+                        <a:ext uri="{28A0092B-C50C-407E-A947-70E740481C1C}">
+                          <a14:useLocalDpi xmlns:a14="http://schemas.microsoft.com/office/drawing/2010/main" val="0"/>
+                        </a:ext>
+                      </a:extLst>
+                    </a:blip>
+                    <a:srcRect/>
+                    <a:stretch>
+                      <a:fillRect/>
+                    </a:stretch>
+                  </pic:blipFill>
+                  <pic:spPr bwMode="auto">
+                    <a:xfrm>
+                      <a:off x="0" y="0"/>
+                      <a:ext cx="5257800" cy="5549900"/>
+                    </a:xfrm>
+                    <a:prstGeom prst="rect">
+                      <a:avLst/>
+                    </a:prstGeom>
+                    <a:noFill/>
+                    <a:ln>
+                      <a:noFill/>
+                    </a:ln>
+                  </pic:spPr>
+                </pic:pic>
+              </a:graphicData>
+            </a:graphic>
+          </wp:inline>
+        </w:drawing>
+      </w:r>
+    </w:p>
+    <w:p/>
     <w:sectPr>
       <w:pgSz w:w="11906" w:h="16838"/>
       <w:pgMar w:top="1417" w:right="1701" w:bottom="1417" w:left="1701" w:header="708" w:footer="708" w:gutter="0"/>

</xml_diff>

<commit_message>
Corrigindo alterções no rascunho de telas
</commit_message>
<xml_diff>
--- a/Documentacao.docx
+++ b/Documentacao.docx
@@ -123,9 +123,11 @@
           <w:numId w:val="20"/>
         </w:numPr>
       </w:pPr>
+      <w:proofErr w:type="spellStart"/>
       <w:r>
         <w:t>Bootstrap</w:t>
       </w:r>
+      <w:proofErr w:type="spellEnd"/>
     </w:p>
     <w:p>
       <w:pPr>
@@ -833,6 +835,17 @@
         </w:drawing>
       </w:r>
     </w:p>
+    <w:p>
+      <w:pPr>
+        <w:pStyle w:val="Ttulo2"/>
+        <w:numPr>
+          <w:ilvl w:val="0"/>
+          <w:numId w:val="0"/>
+        </w:numPr>
+      </w:pPr>
+    </w:p>
+    <w:p/>
+    <w:p/>
     <w:sectPr>
       <w:pgSz w:w="11906" w:h="16838"/>
       <w:pgMar w:top="1417" w:right="1701" w:bottom="1417" w:left="1701" w:header="708" w:footer="708" w:gutter="0"/>

</xml_diff>

<commit_message>
adicionada as telas produto e adicionar produto
</commit_message>
<xml_diff>
--- a/Documentacao.docx
+++ b/Documentacao.docx
@@ -577,6 +577,7 @@
         <w:pStyle w:val="Ttulo2"/>
       </w:pPr>
       <w:r>
+        <w:lastRenderedPageBreak/>
         <w:t>Tela de Login</w:t>
       </w:r>
     </w:p>
@@ -719,10 +720,11 @@
         <w:rPr>
           <w:noProof/>
         </w:rPr>
+        <w:lastRenderedPageBreak/>
         <w:drawing>
-          <wp:inline distT="0" distB="0" distL="0" distR="0" wp14:anchorId="1F34462D" wp14:editId="2FF04CB2">
-            <wp:extent cx="4483100" cy="3251200"/>
-            <wp:effectExtent l="0" t="0" r="0" b="6350"/>
+          <wp:inline distT="0" distB="0" distL="0" distR="0" wp14:anchorId="1F34462D" wp14:editId="18E83CE5">
+            <wp:extent cx="4241800" cy="3076206"/>
+            <wp:effectExtent l="0" t="0" r="6350" b="0"/>
             <wp:docPr id="6" name="Imagem 6"/>
             <wp:cNvGraphicFramePr>
               <a:graphicFrameLocks xmlns:a="http://schemas.openxmlformats.org/drawingml/2006/main" noChangeAspect="1"/>
@@ -752,7 +754,7 @@
                   <pic:spPr bwMode="auto">
                     <a:xfrm>
                       <a:off x="0" y="0"/>
-                      <a:ext cx="4483100" cy="3251200"/>
+                      <a:ext cx="4243749" cy="3077619"/>
                     </a:xfrm>
                     <a:prstGeom prst="rect">
                       <a:avLst/>
@@ -847,10 +849,7 @@
         <w:pStyle w:val="Ttulo2"/>
       </w:pPr>
       <w:r>
-        <w:t xml:space="preserve">Tela </w:t>
-      </w:r>
-      <w:r>
-        <w:t>Histórico de compras/Venda</w:t>
+        <w:t>Tela Histórico de compras/Venda</w:t>
       </w:r>
     </w:p>
     <w:p>
@@ -858,6 +857,7 @@
         <w:rPr>
           <w:noProof/>
         </w:rPr>
+        <w:lastRenderedPageBreak/>
         <w:drawing>
           <wp:inline distT="0" distB="0" distL="0" distR="0" wp14:anchorId="0D92739E" wp14:editId="6CEF952A">
             <wp:extent cx="3965556" cy="4813300"/>
@@ -908,8 +908,137 @@
         </w:drawing>
       </w:r>
     </w:p>
-    <w:p/>
-    <w:p/>
+    <w:p>
+      <w:pPr>
+        <w:pStyle w:val="Ttulo2"/>
+      </w:pPr>
+      <w:r>
+        <w:t xml:space="preserve">Tela </w:t>
+      </w:r>
+      <w:r>
+        <w:t>Produto</w:t>
+      </w:r>
+    </w:p>
+    <w:p>
+      <w:r>
+        <w:rPr>
+          <w:noProof/>
+        </w:rPr>
+        <w:lastRenderedPageBreak/>
+        <w:drawing>
+          <wp:inline distT="0" distB="0" distL="0" distR="0" wp14:anchorId="34DC8039" wp14:editId="13E68D79">
+            <wp:extent cx="5257800" cy="5549900"/>
+            <wp:effectExtent l="0" t="0" r="0" b="0"/>
+            <wp:docPr id="10" name="Imagem 10"/>
+            <wp:cNvGraphicFramePr>
+              <a:graphicFrameLocks xmlns:a="http://schemas.openxmlformats.org/drawingml/2006/main" noChangeAspect="1"/>
+            </wp:cNvGraphicFramePr>
+            <a:graphic xmlns:a="http://schemas.openxmlformats.org/drawingml/2006/main">
+              <a:graphicData uri="http://schemas.openxmlformats.org/drawingml/2006/picture">
+                <pic:pic xmlns:pic="http://schemas.openxmlformats.org/drawingml/2006/picture">
+                  <pic:nvPicPr>
+                    <pic:cNvPr id="0" name="Picture 2"/>
+                    <pic:cNvPicPr>
+                      <a:picLocks noChangeAspect="1" noChangeArrowheads="1"/>
+                    </pic:cNvPicPr>
+                  </pic:nvPicPr>
+                  <pic:blipFill>
+                    <a:blip r:embed="rId13">
+                      <a:extLst>
+                        <a:ext uri="{28A0092B-C50C-407E-A947-70E740481C1C}">
+                          <a14:useLocalDpi xmlns:a14="http://schemas.microsoft.com/office/drawing/2010/main" val="0"/>
+                        </a:ext>
+                      </a:extLst>
+                    </a:blip>
+                    <a:srcRect/>
+                    <a:stretch>
+                      <a:fillRect/>
+                    </a:stretch>
+                  </pic:blipFill>
+                  <pic:spPr bwMode="auto">
+                    <a:xfrm>
+                      <a:off x="0" y="0"/>
+                      <a:ext cx="5257800" cy="5549900"/>
+                    </a:xfrm>
+                    <a:prstGeom prst="rect">
+                      <a:avLst/>
+                    </a:prstGeom>
+                    <a:noFill/>
+                    <a:ln>
+                      <a:noFill/>
+                    </a:ln>
+                  </pic:spPr>
+                </pic:pic>
+              </a:graphicData>
+            </a:graphic>
+          </wp:inline>
+        </w:drawing>
+      </w:r>
+    </w:p>
+    <w:p>
+      <w:pPr>
+        <w:pStyle w:val="Ttulo2"/>
+      </w:pPr>
+      <w:r>
+        <w:t>Tela Adicionar Produto</w:t>
+      </w:r>
+    </w:p>
+    <w:p>
+      <w:r>
+        <w:rPr>
+          <w:noProof/>
+        </w:rPr>
+        <w:lastRenderedPageBreak/>
+        <w:drawing>
+          <wp:inline distT="0" distB="0" distL="0" distR="0" wp14:anchorId="1A88941D" wp14:editId="0EAC66DB">
+            <wp:extent cx="5397500" cy="4368800"/>
+            <wp:effectExtent l="0" t="0" r="0" b="0"/>
+            <wp:docPr id="11" name="Imagem 11"/>
+            <wp:cNvGraphicFramePr>
+              <a:graphicFrameLocks xmlns:a="http://schemas.openxmlformats.org/drawingml/2006/main" noChangeAspect="1"/>
+            </wp:cNvGraphicFramePr>
+            <a:graphic xmlns:a="http://schemas.openxmlformats.org/drawingml/2006/main">
+              <a:graphicData uri="http://schemas.openxmlformats.org/drawingml/2006/picture">
+                <pic:pic xmlns:pic="http://schemas.openxmlformats.org/drawingml/2006/picture">
+                  <pic:nvPicPr>
+                    <pic:cNvPr id="0" name="Picture 3"/>
+                    <pic:cNvPicPr>
+                      <a:picLocks noChangeAspect="1" noChangeArrowheads="1"/>
+                    </pic:cNvPicPr>
+                  </pic:nvPicPr>
+                  <pic:blipFill>
+                    <a:blip r:embed="rId14">
+                      <a:extLst>
+                        <a:ext uri="{28A0092B-C50C-407E-A947-70E740481C1C}">
+                          <a14:useLocalDpi xmlns:a14="http://schemas.microsoft.com/office/drawing/2010/main" val="0"/>
+                        </a:ext>
+                      </a:extLst>
+                    </a:blip>
+                    <a:srcRect/>
+                    <a:stretch>
+                      <a:fillRect/>
+                    </a:stretch>
+                  </pic:blipFill>
+                  <pic:spPr bwMode="auto">
+                    <a:xfrm>
+                      <a:off x="0" y="0"/>
+                      <a:ext cx="5397500" cy="4368800"/>
+                    </a:xfrm>
+                    <a:prstGeom prst="rect">
+                      <a:avLst/>
+                    </a:prstGeom>
+                    <a:noFill/>
+                    <a:ln>
+                      <a:noFill/>
+                    </a:ln>
+                  </pic:spPr>
+                </pic:pic>
+              </a:graphicData>
+            </a:graphic>
+          </wp:inline>
+        </w:drawing>
+      </w:r>
+    </w:p>
     <w:sectPr>
       <w:pgSz w:w="11906" w:h="16838"/>
       <w:pgMar w:top="1417" w:right="1701" w:bottom="1417" w:left="1701" w:header="708" w:footer="708" w:gutter="0"/>

</xml_diff>

<commit_message>
Rascunho de Telas Finalizado
</commit_message>
<xml_diff>
--- a/Documentacao.docx
+++ b/Documentacao.docx
@@ -577,7 +577,6 @@
         <w:pStyle w:val="Ttulo2"/>
       </w:pPr>
       <w:r>
-        <w:lastRenderedPageBreak/>
         <w:t>Tela de Login</w:t>
       </w:r>
     </w:p>
@@ -720,7 +719,6 @@
         <w:rPr>
           <w:noProof/>
         </w:rPr>
-        <w:lastRenderedPageBreak/>
         <w:drawing>
           <wp:inline distT="0" distB="0" distL="0" distR="0" wp14:anchorId="1F34462D" wp14:editId="18E83CE5">
             <wp:extent cx="4241800" cy="3076206"/>
@@ -835,6 +833,10 @@
         </w:drawing>
       </w:r>
     </w:p>
+    <w:p/>
+    <w:p/>
+    <w:p/>
+    <w:p/>
     <w:p>
       <w:pPr>
         <w:pStyle w:val="Ttulo2"/>
@@ -857,11 +859,10 @@
         <w:rPr>
           <w:noProof/>
         </w:rPr>
-        <w:lastRenderedPageBreak/>
         <w:drawing>
-          <wp:inline distT="0" distB="0" distL="0" distR="0" wp14:anchorId="0D92739E" wp14:editId="6CEF952A">
-            <wp:extent cx="3965556" cy="4813300"/>
-            <wp:effectExtent l="0" t="0" r="0" b="6350"/>
+          <wp:inline distT="0" distB="0" distL="0" distR="0" wp14:anchorId="0D92739E" wp14:editId="3ADE671B">
+            <wp:extent cx="3041650" cy="3691885"/>
+            <wp:effectExtent l="0" t="0" r="6350" b="4445"/>
             <wp:docPr id="8" name="Imagem 8"/>
             <wp:cNvGraphicFramePr>
               <a:graphicFrameLocks xmlns:a="http://schemas.openxmlformats.org/drawingml/2006/main" noChangeAspect="1"/>
@@ -891,7 +892,7 @@
                   <pic:spPr bwMode="auto">
                     <a:xfrm>
                       <a:off x="0" y="0"/>
-                      <a:ext cx="3973839" cy="4823354"/>
+                      <a:ext cx="3055053" cy="3708154"/>
                     </a:xfrm>
                     <a:prstGeom prst="rect">
                       <a:avLst/>
@@ -913,10 +914,7 @@
         <w:pStyle w:val="Ttulo2"/>
       </w:pPr>
       <w:r>
-        <w:t xml:space="preserve">Tela </w:t>
-      </w:r>
-      <w:r>
-        <w:t>Produto</w:t>
+        <w:t>Tela Produto</w:t>
       </w:r>
     </w:p>
     <w:p>
@@ -924,11 +922,10 @@
         <w:rPr>
           <w:noProof/>
         </w:rPr>
-        <w:lastRenderedPageBreak/>
         <w:drawing>
-          <wp:inline distT="0" distB="0" distL="0" distR="0" wp14:anchorId="34DC8039" wp14:editId="13E68D79">
-            <wp:extent cx="5257800" cy="5549900"/>
-            <wp:effectExtent l="0" t="0" r="0" b="0"/>
+          <wp:inline distT="0" distB="0" distL="0" distR="0" wp14:anchorId="34DC8039" wp14:editId="2B61C65C">
+            <wp:extent cx="3651250" cy="3854097"/>
+            <wp:effectExtent l="0" t="0" r="6350" b="0"/>
             <wp:docPr id="10" name="Imagem 10"/>
             <wp:cNvGraphicFramePr>
               <a:graphicFrameLocks xmlns:a="http://schemas.openxmlformats.org/drawingml/2006/main" noChangeAspect="1"/>
@@ -958,7 +955,7 @@
                   <pic:spPr bwMode="auto">
                     <a:xfrm>
                       <a:off x="0" y="0"/>
-                      <a:ext cx="5257800" cy="5549900"/>
+                      <a:ext cx="3662470" cy="3865940"/>
                     </a:xfrm>
                     <a:prstGeom prst="rect">
                       <a:avLst/>
@@ -975,6 +972,7 @@
         </w:drawing>
       </w:r>
     </w:p>
+    <w:p/>
     <w:p>
       <w:pPr>
         <w:pStyle w:val="Ttulo2"/>
@@ -988,11 +986,10 @@
         <w:rPr>
           <w:noProof/>
         </w:rPr>
-        <w:lastRenderedPageBreak/>
         <w:drawing>
-          <wp:inline distT="0" distB="0" distL="0" distR="0" wp14:anchorId="1A88941D" wp14:editId="0EAC66DB">
-            <wp:extent cx="5397500" cy="4368800"/>
-            <wp:effectExtent l="0" t="0" r="0" b="0"/>
+          <wp:inline distT="0" distB="0" distL="0" distR="0" wp14:anchorId="1A88941D" wp14:editId="5C98DA4C">
+            <wp:extent cx="3789233" cy="3067050"/>
+            <wp:effectExtent l="0" t="0" r="1905" b="0"/>
             <wp:docPr id="11" name="Imagem 11"/>
             <wp:cNvGraphicFramePr>
               <a:graphicFrameLocks xmlns:a="http://schemas.openxmlformats.org/drawingml/2006/main" noChangeAspect="1"/>
@@ -1022,7 +1019,70 @@
                   <pic:spPr bwMode="auto">
                     <a:xfrm>
                       <a:off x="0" y="0"/>
-                      <a:ext cx="5397500" cy="4368800"/>
+                      <a:ext cx="3799431" cy="3075304"/>
+                    </a:xfrm>
+                    <a:prstGeom prst="rect">
+                      <a:avLst/>
+                    </a:prstGeom>
+                    <a:noFill/>
+                    <a:ln>
+                      <a:noFill/>
+                    </a:ln>
+                  </pic:spPr>
+                </pic:pic>
+              </a:graphicData>
+            </a:graphic>
+          </wp:inline>
+        </w:drawing>
+      </w:r>
+    </w:p>
+    <w:p>
+      <w:pPr>
+        <w:pStyle w:val="Ttulo2"/>
+      </w:pPr>
+      <w:r>
+        <w:t xml:space="preserve"> Tela de Compra</w:t>
+      </w:r>
+    </w:p>
+    <w:p>
+      <w:r>
+        <w:rPr>
+          <w:noProof/>
+        </w:rPr>
+        <w:drawing>
+          <wp:inline distT="0" distB="0" distL="0" distR="0" wp14:anchorId="38CEA88A" wp14:editId="3B216A29">
+            <wp:extent cx="4483496" cy="3638550"/>
+            <wp:effectExtent l="0" t="0" r="0" b="0"/>
+            <wp:docPr id="9" name="Imagem 9"/>
+            <wp:cNvGraphicFramePr>
+              <a:graphicFrameLocks xmlns:a="http://schemas.openxmlformats.org/drawingml/2006/main" noChangeAspect="1"/>
+            </wp:cNvGraphicFramePr>
+            <a:graphic xmlns:a="http://schemas.openxmlformats.org/drawingml/2006/main">
+              <a:graphicData uri="http://schemas.openxmlformats.org/drawingml/2006/picture">
+                <pic:pic xmlns:pic="http://schemas.openxmlformats.org/drawingml/2006/picture">
+                  <pic:nvPicPr>
+                    <pic:cNvPr id="0" name="Picture 1"/>
+                    <pic:cNvPicPr>
+                      <a:picLocks noChangeAspect="1" noChangeArrowheads="1"/>
+                    </pic:cNvPicPr>
+                  </pic:nvPicPr>
+                  <pic:blipFill>
+                    <a:blip r:embed="rId15">
+                      <a:extLst>
+                        <a:ext uri="{28A0092B-C50C-407E-A947-70E740481C1C}">
+                          <a14:useLocalDpi xmlns:a14="http://schemas.microsoft.com/office/drawing/2010/main" val="0"/>
+                        </a:ext>
+                      </a:extLst>
+                    </a:blip>
+                    <a:srcRect/>
+                    <a:stretch>
+                      <a:fillRect/>
+                    </a:stretch>
+                  </pic:blipFill>
+                  <pic:spPr bwMode="auto">
+                    <a:xfrm>
+                      <a:off x="0" y="0"/>
+                      <a:ext cx="4486773" cy="3641210"/>
                     </a:xfrm>
                     <a:prstGeom prst="rect">
                       <a:avLst/>

</xml_diff>

<commit_message>
Criado o projeto em Asp.NET mvc 5
</commit_message>
<xml_diff>
--- a/Documentacao.docx
+++ b/Documentacao.docx
@@ -123,9 +123,11 @@
           <w:numId w:val="20"/>
         </w:numPr>
       </w:pPr>
+      <w:proofErr w:type="spellStart"/>
       <w:r>
         <w:t>Bootstrap</w:t>
       </w:r>
+      <w:proofErr w:type="spellEnd"/>
     </w:p>
     <w:p>
       <w:pPr>
@@ -1099,6 +1101,22 @@
         </w:drawing>
       </w:r>
     </w:p>
+    <w:p>
+      <w:r>
+        <w:br w:type="page"/>
+      </w:r>
+    </w:p>
+    <w:p/>
+    <w:p>
+      <w:pPr>
+        <w:pStyle w:val="Ttulo1"/>
+      </w:pPr>
+      <w:r>
+        <w:t>Banco de Dados</w:t>
+      </w:r>
+    </w:p>
+    <w:p/>
+    <w:p/>
     <w:sectPr>
       <w:pgSz w:w="11906" w:h="16838"/>
       <w:pgMar w:top="1417" w:right="1701" w:bottom="1417" w:left="1701" w:header="708" w:footer="708" w:gutter="0"/>

</xml_diff>

<commit_message>
Criado os Controllers e views da aplicação, Diagrama do Banco de dados
</commit_message>
<xml_diff>
--- a/Documentacao.docx
+++ b/Documentacao.docx
@@ -17,14 +17,62 @@
       <w:r>
         <w:rPr>
           <w:rStyle w:val="Forte"/>
+          <w:noProof/>
         </w:rPr>
-        <w:t>Alisson Fantin Rodrigues</w:t>
+        <w:drawing>
+          <wp:inline distT="0" distB="0" distL="0" distR="0" wp14:anchorId="6959CED5" wp14:editId="3B42AFAA">
+            <wp:extent cx="5398135" cy="3442335"/>
+            <wp:effectExtent l="0" t="0" r="0" b="5715"/>
+            <wp:docPr id="12" name="Imagem 12"/>
+            <wp:cNvGraphicFramePr>
+              <a:graphicFrameLocks xmlns:a="http://schemas.openxmlformats.org/drawingml/2006/main" noChangeAspect="1"/>
+            </wp:cNvGraphicFramePr>
+            <a:graphic xmlns:a="http://schemas.openxmlformats.org/drawingml/2006/main">
+              <a:graphicData uri="http://schemas.openxmlformats.org/drawingml/2006/picture">
+                <pic:pic xmlns:pic="http://schemas.openxmlformats.org/drawingml/2006/picture">
+                  <pic:nvPicPr>
+                    <pic:cNvPr id="0" name="Picture 1"/>
+                    <pic:cNvPicPr>
+                      <a:picLocks noChangeAspect="1" noChangeArrowheads="1"/>
+                    </pic:cNvPicPr>
+                  </pic:nvPicPr>
+                  <pic:blipFill>
+                    <a:blip r:embed="rId5">
+                      <a:extLst>
+                        <a:ext uri="{28A0092B-C50C-407E-A947-70E740481C1C}">
+                          <a14:useLocalDpi xmlns:a14="http://schemas.microsoft.com/office/drawing/2010/main" val="0"/>
+                        </a:ext>
+                      </a:extLst>
+                    </a:blip>
+                    <a:srcRect/>
+                    <a:stretch>
+                      <a:fillRect/>
+                    </a:stretch>
+                  </pic:blipFill>
+                  <pic:spPr bwMode="auto">
+                    <a:xfrm>
+                      <a:off x="0" y="0"/>
+                      <a:ext cx="5398135" cy="3442335"/>
+                    </a:xfrm>
+                    <a:prstGeom prst="rect">
+                      <a:avLst/>
+                    </a:prstGeom>
+                    <a:noFill/>
+                    <a:ln>
+                      <a:noFill/>
+                    </a:ln>
+                  </pic:spPr>
+                </pic:pic>
+              </a:graphicData>
+            </a:graphic>
+          </wp:inline>
+        </w:drawing>
       </w:r>
       <w:r>
         <w:rPr>
           <w:rStyle w:val="Forte"/>
         </w:rPr>
-        <w:t xml:space="preserve"> gayzão</w:t>
+        <w:t>Alisson Fantin Rodrigues</w:t>
       </w:r>
     </w:p>
     <w:p>
@@ -387,7 +435,7 @@
                     </pic:cNvPicPr>
                   </pic:nvPicPr>
                   <pic:blipFill>
-                    <a:blip r:embed="rId5" cstate="print">
+                    <a:blip r:embed="rId6" cstate="print">
                       <a:extLst>
                         <a:ext uri="{28A0092B-C50C-407E-A947-70E740481C1C}">
                           <a14:useLocalDpi xmlns:a14="http://schemas.microsoft.com/office/drawing/2010/main" val="0"/>
@@ -469,7 +517,7 @@
                     </pic:cNvPicPr>
                   </pic:nvPicPr>
                   <pic:blipFill>
-                    <a:blip r:embed="rId6" cstate="print">
+                    <a:blip r:embed="rId7" cstate="print">
                       <a:extLst>
                         <a:ext uri="{28A0092B-C50C-407E-A947-70E740481C1C}">
                           <a14:useLocalDpi xmlns:a14="http://schemas.microsoft.com/office/drawing/2010/main" val="0"/>
@@ -542,7 +590,7 @@
                     </pic:cNvPicPr>
                   </pic:nvPicPr>
                   <pic:blipFill>
-                    <a:blip r:embed="rId7" cstate="print">
+                    <a:blip r:embed="rId8" cstate="print">
                       <a:extLst>
                         <a:ext uri="{28A0092B-C50C-407E-A947-70E740481C1C}">
                           <a14:useLocalDpi xmlns:a14="http://schemas.microsoft.com/office/drawing/2010/main" val="0"/>
@@ -605,7 +653,7 @@
                     </pic:cNvPicPr>
                   </pic:nvPicPr>
                   <pic:blipFill>
-                    <a:blip r:embed="rId8" cstate="print">
+                    <a:blip r:embed="rId9" cstate="print">
                       <a:extLst>
                         <a:ext uri="{28A0092B-C50C-407E-A947-70E740481C1C}">
                           <a14:useLocalDpi xmlns:a14="http://schemas.microsoft.com/office/drawing/2010/main" val="0"/>
@@ -676,7 +724,7 @@
                     </pic:cNvPicPr>
                   </pic:nvPicPr>
                   <pic:blipFill>
-                    <a:blip r:embed="rId9">
+                    <a:blip r:embed="rId10">
                       <a:extLst>
                         <a:ext uri="{28A0092B-C50C-407E-A947-70E740481C1C}">
                           <a14:useLocalDpi xmlns:a14="http://schemas.microsoft.com/office/drawing/2010/main" val="0"/>
@@ -739,7 +787,7 @@
                     </pic:cNvPicPr>
                   </pic:nvPicPr>
                   <pic:blipFill>
-                    <a:blip r:embed="rId10">
+                    <a:blip r:embed="rId11">
                       <a:extLst>
                         <a:ext uri="{28A0092B-C50C-407E-A947-70E740481C1C}">
                           <a14:useLocalDpi xmlns:a14="http://schemas.microsoft.com/office/drawing/2010/main" val="0"/>
@@ -803,7 +851,7 @@
                     </pic:cNvPicPr>
                   </pic:nvPicPr>
                   <pic:blipFill>
-                    <a:blip r:embed="rId11">
+                    <a:blip r:embed="rId12">
                       <a:extLst>
                         <a:ext uri="{28A0092B-C50C-407E-A947-70E740481C1C}">
                           <a14:useLocalDpi xmlns:a14="http://schemas.microsoft.com/office/drawing/2010/main" val="0"/>
@@ -879,7 +927,7 @@
                     </pic:cNvPicPr>
                   </pic:nvPicPr>
                   <pic:blipFill>
-                    <a:blip r:embed="rId12">
+                    <a:blip r:embed="rId13">
                       <a:extLst>
                         <a:ext uri="{28A0092B-C50C-407E-A947-70E740481C1C}">
                           <a14:useLocalDpi xmlns:a14="http://schemas.microsoft.com/office/drawing/2010/main" val="0"/>
@@ -942,7 +990,7 @@
                     </pic:cNvPicPr>
                   </pic:nvPicPr>
                   <pic:blipFill>
-                    <a:blip r:embed="rId13">
+                    <a:blip r:embed="rId14">
                       <a:extLst>
                         <a:ext uri="{28A0092B-C50C-407E-A947-70E740481C1C}">
                           <a14:useLocalDpi xmlns:a14="http://schemas.microsoft.com/office/drawing/2010/main" val="0"/>
@@ -1006,7 +1054,7 @@
                     </pic:cNvPicPr>
                   </pic:nvPicPr>
                   <pic:blipFill>
-                    <a:blip r:embed="rId14">
+                    <a:blip r:embed="rId15">
                       <a:extLst>
                         <a:ext uri="{28A0092B-C50C-407E-A947-70E740481C1C}">
                           <a14:useLocalDpi xmlns:a14="http://schemas.microsoft.com/office/drawing/2010/main" val="0"/>
@@ -1069,7 +1117,7 @@
                     </pic:cNvPicPr>
                   </pic:nvPicPr>
                   <pic:blipFill>
-                    <a:blip r:embed="rId15">
+                    <a:blip r:embed="rId16">
                       <a:extLst>
                         <a:ext uri="{28A0092B-C50C-407E-A947-70E740481C1C}">
                           <a14:useLocalDpi xmlns:a14="http://schemas.microsoft.com/office/drawing/2010/main" val="0"/>
@@ -1106,13 +1154,197 @@
         <w:br w:type="page"/>
       </w:r>
     </w:p>
+    <w:p>
+      <w:pPr>
+        <w:pStyle w:val="Ttulo1"/>
+      </w:pPr>
+      <w:r>
+        <w:t>Passo para o desenvolvimento</w:t>
+      </w:r>
+    </w:p>
+    <w:p>
+      <w:pPr>
+        <w:pStyle w:val="PargrafodaLista"/>
+        <w:numPr>
+          <w:ilvl w:val="0"/>
+          <w:numId w:val="24"/>
+        </w:numPr>
+      </w:pPr>
+      <w:r>
+        <w:t xml:space="preserve">Criar os </w:t>
+      </w:r>
+      <w:proofErr w:type="spellStart"/>
+      <w:r>
+        <w:t>Controllers</w:t>
+      </w:r>
+      <w:proofErr w:type="spellEnd"/>
+      <w:r>
+        <w:t xml:space="preserve"> e as </w:t>
+      </w:r>
+      <w:proofErr w:type="spellStart"/>
+      <w:r>
+        <w:t>Views</w:t>
+      </w:r>
+      <w:proofErr w:type="spellEnd"/>
+    </w:p>
+    <w:p>
+      <w:pPr>
+        <w:pStyle w:val="PargrafodaLista"/>
+        <w:numPr>
+          <w:ilvl w:val="0"/>
+          <w:numId w:val="24"/>
+        </w:numPr>
+      </w:pPr>
+      <w:r>
+        <w:t>Desenvolver o layout do site</w:t>
+      </w:r>
+    </w:p>
+    <w:p>
+      <w:pPr>
+        <w:pStyle w:val="PargrafodaLista"/>
+        <w:numPr>
+          <w:ilvl w:val="0"/>
+          <w:numId w:val="24"/>
+        </w:numPr>
+      </w:pPr>
+      <w:r>
+        <w:t>Cadastro de usuários</w:t>
+      </w:r>
+    </w:p>
+    <w:p>
+      <w:pPr>
+        <w:pStyle w:val="PargrafodaLista"/>
+        <w:numPr>
+          <w:ilvl w:val="0"/>
+          <w:numId w:val="24"/>
+        </w:numPr>
+      </w:pPr>
+      <w:r>
+        <w:t>Login</w:t>
+      </w:r>
+    </w:p>
+    <w:p>
+      <w:pPr>
+        <w:pStyle w:val="PargrafodaLista"/>
+        <w:numPr>
+          <w:ilvl w:val="0"/>
+          <w:numId w:val="24"/>
+        </w:numPr>
+      </w:pPr>
+      <w:r>
+        <w:t>Loja</w:t>
+      </w:r>
+    </w:p>
+    <w:p>
+      <w:pPr>
+        <w:pStyle w:val="PargrafodaLista"/>
+        <w:numPr>
+          <w:ilvl w:val="0"/>
+          <w:numId w:val="24"/>
+        </w:numPr>
+      </w:pPr>
+      <w:r>
+        <w:t>Cadastro de Produtos</w:t>
+      </w:r>
+    </w:p>
+    <w:p>
+      <w:pPr>
+        <w:pStyle w:val="PargrafodaLista"/>
+        <w:numPr>
+          <w:ilvl w:val="0"/>
+          <w:numId w:val="24"/>
+        </w:numPr>
+      </w:pPr>
+      <w:r>
+        <w:t>Pesquisa de Produtos</w:t>
+      </w:r>
+    </w:p>
+    <w:p>
+      <w:pPr>
+        <w:pStyle w:val="PargrafodaLista"/>
+        <w:numPr>
+          <w:ilvl w:val="0"/>
+          <w:numId w:val="24"/>
+        </w:numPr>
+      </w:pPr>
+      <w:r>
+        <w:t>Carrinho</w:t>
+      </w:r>
+    </w:p>
+    <w:p>
+      <w:pPr>
+        <w:pStyle w:val="PargrafodaLista"/>
+        <w:numPr>
+          <w:ilvl w:val="0"/>
+          <w:numId w:val="24"/>
+        </w:numPr>
+      </w:pPr>
+      <w:r>
+        <w:t>Pagamento</w:t>
+      </w:r>
+    </w:p>
+    <w:p>
+      <w:pPr>
+        <w:pStyle w:val="Ttulo1"/>
+      </w:pPr>
+      <w:r>
+        <w:t>Banco de Dados</w:t>
+      </w:r>
+    </w:p>
     <w:p/>
     <w:p>
-      <w:pPr>
-        <w:pStyle w:val="Ttulo1"/>
-      </w:pPr>
-      <w:r>
-        <w:t>Banco de Dados</w:t>
+      <w:r>
+        <w:rPr>
+          <w:noProof/>
+        </w:rPr>
+        <w:drawing>
+          <wp:inline distT="0" distB="0" distL="0" distR="0" wp14:anchorId="52DB96DD" wp14:editId="27610D9C">
+            <wp:extent cx="5398135" cy="3442335"/>
+            <wp:effectExtent l="0" t="0" r="0" b="5715"/>
+            <wp:docPr id="13" name="Imagem 13"/>
+            <wp:cNvGraphicFramePr>
+              <a:graphicFrameLocks xmlns:a="http://schemas.openxmlformats.org/drawingml/2006/main" noChangeAspect="1"/>
+            </wp:cNvGraphicFramePr>
+            <a:graphic xmlns:a="http://schemas.openxmlformats.org/drawingml/2006/main">
+              <a:graphicData uri="http://schemas.openxmlformats.org/drawingml/2006/picture">
+                <pic:pic xmlns:pic="http://schemas.openxmlformats.org/drawingml/2006/picture">
+                  <pic:nvPicPr>
+                    <pic:cNvPr id="0" name="Picture 2"/>
+                    <pic:cNvPicPr>
+                      <a:picLocks noChangeAspect="1" noChangeArrowheads="1"/>
+                    </pic:cNvPicPr>
+                  </pic:nvPicPr>
+                  <pic:blipFill>
+                    <a:blip r:embed="rId5">
+                      <a:extLst>
+                        <a:ext uri="{28A0092B-C50C-407E-A947-70E740481C1C}">
+                          <a14:useLocalDpi xmlns:a14="http://schemas.microsoft.com/office/drawing/2010/main" val="0"/>
+                        </a:ext>
+                      </a:extLst>
+                    </a:blip>
+                    <a:srcRect/>
+                    <a:stretch>
+                      <a:fillRect/>
+                    </a:stretch>
+                  </pic:blipFill>
+                  <pic:spPr bwMode="auto">
+                    <a:xfrm>
+                      <a:off x="0" y="0"/>
+                      <a:ext cx="5398135" cy="3442335"/>
+                    </a:xfrm>
+                    <a:prstGeom prst="rect">
+                      <a:avLst/>
+                    </a:prstGeom>
+                    <a:noFill/>
+                    <a:ln>
+                      <a:noFill/>
+                    </a:ln>
+                  </pic:spPr>
+                </pic:pic>
+              </a:graphicData>
+            </a:graphic>
+          </wp:inline>
+        </w:drawing>
       </w:r>
     </w:p>
     <w:p/>
@@ -1130,6 +1362,92 @@
 <file path=word/numbering.xml><?xml version="1.0" encoding="utf-8"?>
 <w:numbering xmlns:wpc="http://schemas.microsoft.com/office/word/2010/wordprocessingCanvas" xmlns:cx="http://schemas.microsoft.com/office/drawing/2014/chartex" xmlns:cx1="http://schemas.microsoft.com/office/drawing/2015/9/8/chartex" xmlns:cx2="http://schemas.microsoft.com/office/drawing/2015/10/21/chartex" xmlns:cx3="http://schemas.microsoft.com/office/drawing/2016/5/9/chartex" xmlns:cx4="http://schemas.microsoft.com/office/drawing/2016/5/10/chartex" xmlns:cx5="http://schemas.microsoft.com/office/drawing/2016/5/11/chartex" xmlns:cx6="http://schemas.microsoft.com/office/drawing/2016/5/12/chartex" xmlns:cx7="http://schemas.microsoft.com/office/drawing/2016/5/13/chartex" xmlns:cx8="http://schemas.microsoft.com/office/drawing/2016/5/14/chartex" xmlns:mc="http://schemas.openxmlformats.org/markup-compatibility/2006" xmlns:aink="http://schemas.microsoft.com/office/drawing/2016/ink" xmlns:am3d="http://schemas.microsoft.com/office/drawing/2017/model3d" xmlns:o="urn:schemas-microsoft-com:office:office" xmlns:r="http://schemas.openxmlformats.org/officeDocument/2006/relationships" xmlns:m="http://schemas.openxmlformats.org/officeDocument/2006/math" xmlns:v="urn:schemas-microsoft-com:vml" xmlns:wp14="http://schemas.microsoft.com/office/word/2010/wordprocessingDrawing" xmlns:wp="http://schemas.openxmlformats.org/drawingml/2006/wordprocessingDrawing" xmlns:w10="urn:schemas-microsoft-com:office:word" xmlns:w="http://schemas.openxmlformats.org/wordprocessingml/2006/main" xmlns:w14="http://schemas.microsoft.com/office/word/2010/wordml" xmlns:w15="http://schemas.microsoft.com/office/word/2012/wordml" xmlns:w16cex="http://schemas.microsoft.com/office/word/2018/wordml/cex" xmlns:w16cid="http://schemas.microsoft.com/office/word/2016/wordml/cid" xmlns:w16="http://schemas.microsoft.com/office/word/2018/wordml" xmlns:w16se="http://schemas.microsoft.com/office/word/2015/wordml/symex" xmlns:wpg="http://schemas.microsoft.com/office/word/2010/wordprocessingGroup" xmlns:wpi="http://schemas.microsoft.com/office/word/2010/wordprocessingInk" xmlns:wne="http://schemas.microsoft.com/office/word/2006/wordml" xmlns:wps="http://schemas.microsoft.com/office/word/2010/wordprocessingShape" mc:Ignorable="w14 w15 w16se w16cid w16 w16cex wp14">
   <w:abstractNum w:abstractNumId="0" w15:restartNumberingAfterBreak="0">
+    <w:nsid w:val="06117C62"/>
+    <w:multiLevelType w:val="multilevel"/>
+    <w:tmpl w:val="0416001F"/>
+    <w:lvl w:ilvl="0">
+      <w:start w:val="1"/>
+      <w:numFmt w:val="decimal"/>
+      <w:lvlText w:val="%1."/>
+      <w:lvlJc w:val="left"/>
+      <w:pPr>
+        <w:ind w:left="360" w:hanging="360"/>
+      </w:pPr>
+    </w:lvl>
+    <w:lvl w:ilvl="1">
+      <w:start w:val="1"/>
+      <w:numFmt w:val="decimal"/>
+      <w:lvlText w:val="%1.%2."/>
+      <w:lvlJc w:val="left"/>
+      <w:pPr>
+        <w:ind w:left="792" w:hanging="432"/>
+      </w:pPr>
+    </w:lvl>
+    <w:lvl w:ilvl="2">
+      <w:start w:val="1"/>
+      <w:numFmt w:val="decimal"/>
+      <w:lvlText w:val="%1.%2.%3."/>
+      <w:lvlJc w:val="left"/>
+      <w:pPr>
+        <w:ind w:left="1224" w:hanging="504"/>
+      </w:pPr>
+    </w:lvl>
+    <w:lvl w:ilvl="3">
+      <w:start w:val="1"/>
+      <w:numFmt w:val="decimal"/>
+      <w:lvlText w:val="%1.%2.%3.%4."/>
+      <w:lvlJc w:val="left"/>
+      <w:pPr>
+        <w:ind w:left="1728" w:hanging="648"/>
+      </w:pPr>
+    </w:lvl>
+    <w:lvl w:ilvl="4">
+      <w:start w:val="1"/>
+      <w:numFmt w:val="decimal"/>
+      <w:lvlText w:val="%1.%2.%3.%4.%5."/>
+      <w:lvlJc w:val="left"/>
+      <w:pPr>
+        <w:ind w:left="2232" w:hanging="792"/>
+      </w:pPr>
+    </w:lvl>
+    <w:lvl w:ilvl="5">
+      <w:start w:val="1"/>
+      <w:numFmt w:val="decimal"/>
+      <w:lvlText w:val="%1.%2.%3.%4.%5.%6."/>
+      <w:lvlJc w:val="left"/>
+      <w:pPr>
+        <w:ind w:left="2736" w:hanging="936"/>
+      </w:pPr>
+    </w:lvl>
+    <w:lvl w:ilvl="6">
+      <w:start w:val="1"/>
+      <w:numFmt w:val="decimal"/>
+      <w:lvlText w:val="%1.%2.%3.%4.%5.%6.%7."/>
+      <w:lvlJc w:val="left"/>
+      <w:pPr>
+        <w:ind w:left="3240" w:hanging="1080"/>
+      </w:pPr>
+    </w:lvl>
+    <w:lvl w:ilvl="7">
+      <w:start w:val="1"/>
+      <w:numFmt w:val="decimal"/>
+      <w:lvlText w:val="%1.%2.%3.%4.%5.%6.%7.%8."/>
+      <w:lvlJc w:val="left"/>
+      <w:pPr>
+        <w:ind w:left="3744" w:hanging="1224"/>
+      </w:pPr>
+    </w:lvl>
+    <w:lvl w:ilvl="8">
+      <w:start w:val="1"/>
+      <w:numFmt w:val="decimal"/>
+      <w:lvlText w:val="%1.%2.%3.%4.%5.%6.%7.%8.%9."/>
+      <w:lvlJc w:val="left"/>
+      <w:pPr>
+        <w:ind w:left="4320" w:hanging="1440"/>
+      </w:pPr>
+    </w:lvl>
+  </w:abstractNum>
+  <w:abstractNum w:abstractNumId="1" w15:restartNumberingAfterBreak="0">
     <w:nsid w:val="070C7D1D"/>
     <w:multiLevelType w:val="hybridMultilevel"/>
     <w:tmpl w:val="042A3E22"/>
@@ -1242,7 +1560,7 @@
       </w:rPr>
     </w:lvl>
   </w:abstractNum>
-  <w:abstractNum w:abstractNumId="1" w15:restartNumberingAfterBreak="0">
+  <w:abstractNum w:abstractNumId="2" w15:restartNumberingAfterBreak="0">
     <w:nsid w:val="086E26FE"/>
     <w:multiLevelType w:val="hybridMultilevel"/>
     <w:tmpl w:val="24E82E9E"/>
@@ -1355,7 +1673,7 @@
       </w:rPr>
     </w:lvl>
   </w:abstractNum>
-  <w:abstractNum w:abstractNumId="2" w15:restartNumberingAfterBreak="0">
+  <w:abstractNum w:abstractNumId="3" w15:restartNumberingAfterBreak="0">
     <w:nsid w:val="099E29CA"/>
     <w:multiLevelType w:val="hybridMultilevel"/>
     <w:tmpl w:val="C08EA21C"/>
@@ -1468,7 +1786,7 @@
       </w:rPr>
     </w:lvl>
   </w:abstractNum>
-  <w:abstractNum w:abstractNumId="3" w15:restartNumberingAfterBreak="0">
+  <w:abstractNum w:abstractNumId="4" w15:restartNumberingAfterBreak="0">
     <w:nsid w:val="0DE06F33"/>
     <w:multiLevelType w:val="hybridMultilevel"/>
     <w:tmpl w:val="71C4CE58"/>
@@ -1581,7 +1899,7 @@
       </w:rPr>
     </w:lvl>
   </w:abstractNum>
-  <w:abstractNum w:abstractNumId="4" w15:restartNumberingAfterBreak="0">
+  <w:abstractNum w:abstractNumId="5" w15:restartNumberingAfterBreak="0">
     <w:nsid w:val="140232EE"/>
     <w:multiLevelType w:val="hybridMultilevel"/>
     <w:tmpl w:val="FDE61300"/>
@@ -1694,7 +2012,7 @@
       </w:rPr>
     </w:lvl>
   </w:abstractNum>
-  <w:abstractNum w:abstractNumId="5" w15:restartNumberingAfterBreak="0">
+  <w:abstractNum w:abstractNumId="6" w15:restartNumberingAfterBreak="0">
     <w:nsid w:val="14F05E1E"/>
     <w:multiLevelType w:val="hybridMultilevel"/>
     <w:tmpl w:val="BA8AE650"/>
@@ -1807,7 +2125,7 @@
       </w:rPr>
     </w:lvl>
   </w:abstractNum>
-  <w:abstractNum w:abstractNumId="6" w15:restartNumberingAfterBreak="0">
+  <w:abstractNum w:abstractNumId="7" w15:restartNumberingAfterBreak="0">
     <w:nsid w:val="19057CE1"/>
     <w:multiLevelType w:val="hybridMultilevel"/>
     <w:tmpl w:val="31B2E640"/>
@@ -1920,7 +2238,93 @@
       </w:rPr>
     </w:lvl>
   </w:abstractNum>
-  <w:abstractNum w:abstractNumId="7" w15:restartNumberingAfterBreak="0">
+  <w:abstractNum w:abstractNumId="8" w15:restartNumberingAfterBreak="0">
+    <w:nsid w:val="2AD900EB"/>
+    <w:multiLevelType w:val="hybridMultilevel"/>
+    <w:tmpl w:val="F21A92DC"/>
+    <w:lvl w:ilvl="0" w:tplc="0416000F">
+      <w:start w:val="1"/>
+      <w:numFmt w:val="decimal"/>
+      <w:lvlText w:val="%1."/>
+      <w:lvlJc w:val="left"/>
+      <w:pPr>
+        <w:ind w:left="720" w:hanging="360"/>
+      </w:pPr>
+    </w:lvl>
+    <w:lvl w:ilvl="1" w:tplc="04160019" w:tentative="1">
+      <w:start w:val="1"/>
+      <w:numFmt w:val="lowerLetter"/>
+      <w:lvlText w:val="%2."/>
+      <w:lvlJc w:val="left"/>
+      <w:pPr>
+        <w:ind w:left="1440" w:hanging="360"/>
+      </w:pPr>
+    </w:lvl>
+    <w:lvl w:ilvl="2" w:tplc="0416001B" w:tentative="1">
+      <w:start w:val="1"/>
+      <w:numFmt w:val="lowerRoman"/>
+      <w:lvlText w:val="%3."/>
+      <w:lvlJc w:val="right"/>
+      <w:pPr>
+        <w:ind w:left="2160" w:hanging="180"/>
+      </w:pPr>
+    </w:lvl>
+    <w:lvl w:ilvl="3" w:tplc="0416000F" w:tentative="1">
+      <w:start w:val="1"/>
+      <w:numFmt w:val="decimal"/>
+      <w:lvlText w:val="%4."/>
+      <w:lvlJc w:val="left"/>
+      <w:pPr>
+        <w:ind w:left="2880" w:hanging="360"/>
+      </w:pPr>
+    </w:lvl>
+    <w:lvl w:ilvl="4" w:tplc="04160019" w:tentative="1">
+      <w:start w:val="1"/>
+      <w:numFmt w:val="lowerLetter"/>
+      <w:lvlText w:val="%5."/>
+      <w:lvlJc w:val="left"/>
+      <w:pPr>
+        <w:ind w:left="3600" w:hanging="360"/>
+      </w:pPr>
+    </w:lvl>
+    <w:lvl w:ilvl="5" w:tplc="0416001B" w:tentative="1">
+      <w:start w:val="1"/>
+      <w:numFmt w:val="lowerRoman"/>
+      <w:lvlText w:val="%6."/>
+      <w:lvlJc w:val="right"/>
+      <w:pPr>
+        <w:ind w:left="4320" w:hanging="180"/>
+      </w:pPr>
+    </w:lvl>
+    <w:lvl w:ilvl="6" w:tplc="0416000F" w:tentative="1">
+      <w:start w:val="1"/>
+      <w:numFmt w:val="decimal"/>
+      <w:lvlText w:val="%7."/>
+      <w:lvlJc w:val="left"/>
+      <w:pPr>
+        <w:ind w:left="5040" w:hanging="360"/>
+      </w:pPr>
+    </w:lvl>
+    <w:lvl w:ilvl="7" w:tplc="04160019" w:tentative="1">
+      <w:start w:val="1"/>
+      <w:numFmt w:val="lowerLetter"/>
+      <w:lvlText w:val="%8."/>
+      <w:lvlJc w:val="left"/>
+      <w:pPr>
+        <w:ind w:left="5760" w:hanging="360"/>
+      </w:pPr>
+    </w:lvl>
+    <w:lvl w:ilvl="8" w:tplc="0416001B" w:tentative="1">
+      <w:start w:val="1"/>
+      <w:numFmt w:val="lowerRoman"/>
+      <w:lvlText w:val="%9."/>
+      <w:lvlJc w:val="right"/>
+      <w:pPr>
+        <w:ind w:left="6480" w:hanging="180"/>
+      </w:pPr>
+    </w:lvl>
+  </w:abstractNum>
+  <w:abstractNum w:abstractNumId="9" w15:restartNumberingAfterBreak="0">
     <w:nsid w:val="32873092"/>
     <w:multiLevelType w:val="hybridMultilevel"/>
     <w:tmpl w:val="1D9EB54A"/>
@@ -2033,7 +2437,7 @@
       </w:rPr>
     </w:lvl>
   </w:abstractNum>
-  <w:abstractNum w:abstractNumId="8" w15:restartNumberingAfterBreak="0">
+  <w:abstractNum w:abstractNumId="10" w15:restartNumberingAfterBreak="0">
     <w:nsid w:val="3C7E72C9"/>
     <w:multiLevelType w:val="hybridMultilevel"/>
     <w:tmpl w:val="D20E0230"/>
@@ -2146,7 +2550,7 @@
       </w:rPr>
     </w:lvl>
   </w:abstractNum>
-  <w:abstractNum w:abstractNumId="9" w15:restartNumberingAfterBreak="0">
+  <w:abstractNum w:abstractNumId="11" w15:restartNumberingAfterBreak="0">
     <w:nsid w:val="41D710C1"/>
     <w:multiLevelType w:val="hybridMultilevel"/>
     <w:tmpl w:val="D4E4E686"/>
@@ -2259,7 +2663,7 @@
       </w:rPr>
     </w:lvl>
   </w:abstractNum>
-  <w:abstractNum w:abstractNumId="10" w15:restartNumberingAfterBreak="0">
+  <w:abstractNum w:abstractNumId="12" w15:restartNumberingAfterBreak="0">
     <w:nsid w:val="488B4657"/>
     <w:multiLevelType w:val="hybridMultilevel"/>
     <w:tmpl w:val="7968228E"/>
@@ -2372,7 +2776,7 @@
       </w:rPr>
     </w:lvl>
   </w:abstractNum>
-  <w:abstractNum w:abstractNumId="11" w15:restartNumberingAfterBreak="0">
+  <w:abstractNum w:abstractNumId="13" w15:restartNumberingAfterBreak="0">
     <w:nsid w:val="4CA110C7"/>
     <w:multiLevelType w:val="hybridMultilevel"/>
     <w:tmpl w:val="8DD49E92"/>
@@ -2485,7 +2889,7 @@
       </w:rPr>
     </w:lvl>
   </w:abstractNum>
-  <w:abstractNum w:abstractNumId="12" w15:restartNumberingAfterBreak="0">
+  <w:abstractNum w:abstractNumId="14" w15:restartNumberingAfterBreak="0">
     <w:nsid w:val="50882900"/>
     <w:multiLevelType w:val="hybridMultilevel"/>
     <w:tmpl w:val="4F3C0C1A"/>
@@ -2598,7 +3002,7 @@
       </w:rPr>
     </w:lvl>
   </w:abstractNum>
-  <w:abstractNum w:abstractNumId="13" w15:restartNumberingAfterBreak="0">
+  <w:abstractNum w:abstractNumId="15" w15:restartNumberingAfterBreak="0">
     <w:nsid w:val="5E7627EA"/>
     <w:multiLevelType w:val="hybridMultilevel"/>
     <w:tmpl w:val="E4FC3608"/>
@@ -2711,7 +3115,7 @@
       </w:rPr>
     </w:lvl>
   </w:abstractNum>
-  <w:abstractNum w:abstractNumId="14" w15:restartNumberingAfterBreak="0">
+  <w:abstractNum w:abstractNumId="16" w15:restartNumberingAfterBreak="0">
     <w:nsid w:val="610F568B"/>
     <w:multiLevelType w:val="multilevel"/>
     <w:tmpl w:val="04160025"/>
@@ -2806,7 +3210,7 @@
       </w:pPr>
     </w:lvl>
   </w:abstractNum>
-  <w:abstractNum w:abstractNumId="15" w15:restartNumberingAfterBreak="0">
+  <w:abstractNum w:abstractNumId="17" w15:restartNumberingAfterBreak="0">
     <w:nsid w:val="611526D8"/>
     <w:multiLevelType w:val="hybridMultilevel"/>
     <w:tmpl w:val="BC8E23DA"/>
@@ -2919,7 +3323,7 @@
       </w:rPr>
     </w:lvl>
   </w:abstractNum>
-  <w:abstractNum w:abstractNumId="16" w15:restartNumberingAfterBreak="0">
+  <w:abstractNum w:abstractNumId="18" w15:restartNumberingAfterBreak="0">
     <w:nsid w:val="64A25B18"/>
     <w:multiLevelType w:val="hybridMultilevel"/>
     <w:tmpl w:val="C34E0BD6"/>
@@ -3032,7 +3436,7 @@
       </w:rPr>
     </w:lvl>
   </w:abstractNum>
-  <w:abstractNum w:abstractNumId="17" w15:restartNumberingAfterBreak="0">
+  <w:abstractNum w:abstractNumId="19" w15:restartNumberingAfterBreak="0">
     <w:nsid w:val="6C4015B3"/>
     <w:multiLevelType w:val="multilevel"/>
     <w:tmpl w:val="0416001F"/>
@@ -3118,7 +3522,7 @@
       </w:pPr>
     </w:lvl>
   </w:abstractNum>
-  <w:abstractNum w:abstractNumId="18" w15:restartNumberingAfterBreak="0">
+  <w:abstractNum w:abstractNumId="20" w15:restartNumberingAfterBreak="0">
     <w:nsid w:val="73FC5958"/>
     <w:multiLevelType w:val="hybridMultilevel"/>
     <w:tmpl w:val="8AF8BF04"/>
@@ -3231,7 +3635,7 @@
       </w:rPr>
     </w:lvl>
   </w:abstractNum>
-  <w:abstractNum w:abstractNumId="19" w15:restartNumberingAfterBreak="0">
+  <w:abstractNum w:abstractNumId="21" w15:restartNumberingAfterBreak="0">
     <w:nsid w:val="7A8C24FA"/>
     <w:multiLevelType w:val="hybridMultilevel"/>
     <w:tmpl w:val="6E6C7FA8"/>
@@ -3345,70 +3749,76 @@
     </w:lvl>
   </w:abstractNum>
   <w:num w:numId="1">
+    <w:abstractNumId w:val="19"/>
+  </w:num>
+  <w:num w:numId="2">
+    <w:abstractNumId w:val="16"/>
+  </w:num>
+  <w:num w:numId="3">
+    <w:abstractNumId w:val="16"/>
+  </w:num>
+  <w:num w:numId="4">
+    <w:abstractNumId w:val="10"/>
+  </w:num>
+  <w:num w:numId="5">
+    <w:abstractNumId w:val="1"/>
+  </w:num>
+  <w:num w:numId="6">
+    <w:abstractNumId w:val="15"/>
+  </w:num>
+  <w:num w:numId="7">
+    <w:abstractNumId w:val="21"/>
+  </w:num>
+  <w:num w:numId="8">
+    <w:abstractNumId w:val="2"/>
+  </w:num>
+  <w:num w:numId="9">
+    <w:abstractNumId w:val="9"/>
+  </w:num>
+  <w:num w:numId="10">
+    <w:abstractNumId w:val="20"/>
+  </w:num>
+  <w:num w:numId="11">
+    <w:abstractNumId w:val="18"/>
+  </w:num>
+  <w:num w:numId="12">
+    <w:abstractNumId w:val="5"/>
+  </w:num>
+  <w:num w:numId="13">
+    <w:abstractNumId w:val="16"/>
+  </w:num>
+  <w:num w:numId="14">
+    <w:abstractNumId w:val="11"/>
+  </w:num>
+  <w:num w:numId="15">
     <w:abstractNumId w:val="17"/>
   </w:num>
-  <w:num w:numId="2">
+  <w:num w:numId="16">
+    <w:abstractNumId w:val="3"/>
+  </w:num>
+  <w:num w:numId="17">
+    <w:abstractNumId w:val="12"/>
+  </w:num>
+  <w:num w:numId="18">
+    <w:abstractNumId w:val="6"/>
+  </w:num>
+  <w:num w:numId="19">
     <w:abstractNumId w:val="14"/>
   </w:num>
-  <w:num w:numId="3">
-    <w:abstractNumId w:val="14"/>
+  <w:num w:numId="20">
+    <w:abstractNumId w:val="13"/>
   </w:num>
-  <w:num w:numId="4">
-    <w:abstractNumId w:val="8"/>
+  <w:num w:numId="21">
+    <w:abstractNumId w:val="7"/>
   </w:num>
-  <w:num w:numId="5">
+  <w:num w:numId="22">
+    <w:abstractNumId w:val="4"/>
+  </w:num>
+  <w:num w:numId="23">
     <w:abstractNumId w:val="0"/>
   </w:num>
-  <w:num w:numId="6">
-    <w:abstractNumId w:val="13"/>
-  </w:num>
-  <w:num w:numId="7">
-    <w:abstractNumId w:val="19"/>
-  </w:num>
-  <w:num w:numId="8">
-    <w:abstractNumId w:val="1"/>
-  </w:num>
-  <w:num w:numId="9">
-    <w:abstractNumId w:val="7"/>
-  </w:num>
-  <w:num w:numId="10">
-    <w:abstractNumId w:val="18"/>
-  </w:num>
-  <w:num w:numId="11">
-    <w:abstractNumId w:val="16"/>
-  </w:num>
-  <w:num w:numId="12">
-    <w:abstractNumId w:val="4"/>
-  </w:num>
-  <w:num w:numId="13">
-    <w:abstractNumId w:val="14"/>
-  </w:num>
-  <w:num w:numId="14">
-    <w:abstractNumId w:val="9"/>
-  </w:num>
-  <w:num w:numId="15">
-    <w:abstractNumId w:val="15"/>
-  </w:num>
-  <w:num w:numId="16">
-    <w:abstractNumId w:val="2"/>
-  </w:num>
-  <w:num w:numId="17">
-    <w:abstractNumId w:val="10"/>
-  </w:num>
-  <w:num w:numId="18">
-    <w:abstractNumId w:val="5"/>
-  </w:num>
-  <w:num w:numId="19">
-    <w:abstractNumId w:val="12"/>
-  </w:num>
-  <w:num w:numId="20">
-    <w:abstractNumId w:val="11"/>
-  </w:num>
-  <w:num w:numId="21">
-    <w:abstractNumId w:val="6"/>
-  </w:num>
-  <w:num w:numId="22">
-    <w:abstractNumId w:val="3"/>
+  <w:num w:numId="24">
+    <w:abstractNumId w:val="8"/>
   </w:num>
 </w:numbering>
 </file>

</xml_diff>

<commit_message>
erros do compilador corrigidos
</commit_message>
<xml_diff>
--- a/Documentacao.docx
+++ b/Documentacao.docx
@@ -17,6 +17,60 @@
       <w:r>
         <w:rPr>
           <w:rStyle w:val="Forte"/>
+          <w:noProof/>
+        </w:rPr>
+        <w:drawing>
+          <wp:inline distT="0" distB="0" distL="0" distR="0" wp14:anchorId="6959CED5" wp14:editId="3B42AFAA">
+            <wp:extent cx="5398135" cy="3442335"/>
+            <wp:effectExtent l="0" t="0" r="0" b="5715"/>
+            <wp:docPr id="12" name="Imagem 12"/>
+            <wp:cNvGraphicFramePr>
+              <a:graphicFrameLocks xmlns:a="http://schemas.openxmlformats.org/drawingml/2006/main" noChangeAspect="1"/>
+            </wp:cNvGraphicFramePr>
+            <a:graphic xmlns:a="http://schemas.openxmlformats.org/drawingml/2006/main">
+              <a:graphicData uri="http://schemas.openxmlformats.org/drawingml/2006/picture">
+                <pic:pic xmlns:pic="http://schemas.openxmlformats.org/drawingml/2006/picture">
+                  <pic:nvPicPr>
+                    <pic:cNvPr id="0" name="Picture 1"/>
+                    <pic:cNvPicPr>
+                      <a:picLocks noChangeAspect="1" noChangeArrowheads="1"/>
+                    </pic:cNvPicPr>
+                  </pic:nvPicPr>
+                  <pic:blipFill>
+                    <a:blip r:embed="rId5">
+                      <a:extLst>
+                        <a:ext uri="{28A0092B-C50C-407E-A947-70E740481C1C}">
+                          <a14:useLocalDpi xmlns:a14="http://schemas.microsoft.com/office/drawing/2010/main" val="0"/>
+                        </a:ext>
+                      </a:extLst>
+                    </a:blip>
+                    <a:srcRect/>
+                    <a:stretch>
+                      <a:fillRect/>
+                    </a:stretch>
+                  </pic:blipFill>
+                  <pic:spPr bwMode="auto">
+                    <a:xfrm>
+                      <a:off x="0" y="0"/>
+                      <a:ext cx="5398135" cy="3442335"/>
+                    </a:xfrm>
+                    <a:prstGeom prst="rect">
+                      <a:avLst/>
+                    </a:prstGeom>
+                    <a:noFill/>
+                    <a:ln>
+                      <a:noFill/>
+                    </a:ln>
+                  </pic:spPr>
+                </pic:pic>
+              </a:graphicData>
+            </a:graphic>
+          </wp:inline>
+        </w:drawing>
+      </w:r>
+      <w:r>
+        <w:rPr>
+          <w:rStyle w:val="Forte"/>
         </w:rPr>
         <w:t>Alisson Fantin Rodrigues</w:t>
       </w:r>
@@ -117,9 +171,11 @@
           <w:numId w:val="20"/>
         </w:numPr>
       </w:pPr>
+      <w:proofErr w:type="spellStart"/>
       <w:r>
         <w:t>Bootstrap</w:t>
       </w:r>
+      <w:proofErr w:type="spellEnd"/>
     </w:p>
     <w:p>
       <w:pPr>
@@ -379,7 +435,7 @@
                     </pic:cNvPicPr>
                   </pic:nvPicPr>
                   <pic:blipFill>
-                    <a:blip r:embed="rId5" cstate="print">
+                    <a:blip r:embed="rId6" cstate="print">
                       <a:extLst>
                         <a:ext uri="{28A0092B-C50C-407E-A947-70E740481C1C}">
                           <a14:useLocalDpi xmlns:a14="http://schemas.microsoft.com/office/drawing/2010/main" val="0"/>
@@ -461,7 +517,7 @@
                     </pic:cNvPicPr>
                   </pic:nvPicPr>
                   <pic:blipFill>
-                    <a:blip r:embed="rId6" cstate="print">
+                    <a:blip r:embed="rId7" cstate="print">
                       <a:extLst>
                         <a:ext uri="{28A0092B-C50C-407E-A947-70E740481C1C}">
                           <a14:useLocalDpi xmlns:a14="http://schemas.microsoft.com/office/drawing/2010/main" val="0"/>
@@ -534,7 +590,7 @@
                     </pic:cNvPicPr>
                   </pic:nvPicPr>
                   <pic:blipFill>
-                    <a:blip r:embed="rId7" cstate="print">
+                    <a:blip r:embed="rId8" cstate="print">
                       <a:extLst>
                         <a:ext uri="{28A0092B-C50C-407E-A947-70E740481C1C}">
                           <a14:useLocalDpi xmlns:a14="http://schemas.microsoft.com/office/drawing/2010/main" val="0"/>
@@ -571,7 +627,6 @@
         <w:pStyle w:val="Ttulo2"/>
       </w:pPr>
       <w:r>
-        <w:lastRenderedPageBreak/>
         <w:t>Tela de Login</w:t>
       </w:r>
     </w:p>
@@ -598,7 +653,7 @@
                     </pic:cNvPicPr>
                   </pic:nvPicPr>
                   <pic:blipFill>
-                    <a:blip r:embed="rId8" cstate="print">
+                    <a:blip r:embed="rId9" cstate="print">
                       <a:extLst>
                         <a:ext uri="{28A0092B-C50C-407E-A947-70E740481C1C}">
                           <a14:useLocalDpi xmlns:a14="http://schemas.microsoft.com/office/drawing/2010/main" val="0"/>
@@ -669,7 +724,7 @@
                     </pic:cNvPicPr>
                   </pic:nvPicPr>
                   <pic:blipFill>
-                    <a:blip r:embed="rId9">
+                    <a:blip r:embed="rId10">
                       <a:extLst>
                         <a:ext uri="{28A0092B-C50C-407E-A947-70E740481C1C}">
                           <a14:useLocalDpi xmlns:a14="http://schemas.microsoft.com/office/drawing/2010/main" val="0"/>
@@ -714,7 +769,6 @@
         <w:rPr>
           <w:noProof/>
         </w:rPr>
-        <w:lastRenderedPageBreak/>
         <w:drawing>
           <wp:inline distT="0" distB="0" distL="0" distR="0" wp14:anchorId="1F34462D" wp14:editId="18E83CE5">
             <wp:extent cx="4241800" cy="3076206"/>
@@ -733,7 +787,7 @@
                     </pic:cNvPicPr>
                   </pic:nvPicPr>
                   <pic:blipFill>
-                    <a:blip r:embed="rId10">
+                    <a:blip r:embed="rId11">
                       <a:extLst>
                         <a:ext uri="{28A0092B-C50C-407E-A947-70E740481C1C}">
                           <a14:useLocalDpi xmlns:a14="http://schemas.microsoft.com/office/drawing/2010/main" val="0"/>
@@ -797,7 +851,7 @@
                     </pic:cNvPicPr>
                   </pic:nvPicPr>
                   <pic:blipFill>
-                    <a:blip r:embed="rId11">
+                    <a:blip r:embed="rId12">
                       <a:extLst>
                         <a:ext uri="{28A0092B-C50C-407E-A947-70E740481C1C}">
                           <a14:useLocalDpi xmlns:a14="http://schemas.microsoft.com/office/drawing/2010/main" val="0"/>
@@ -847,7 +901,6 @@
         <w:pStyle w:val="Ttulo2"/>
       </w:pPr>
       <w:r>
-        <w:lastRenderedPageBreak/>
         <w:t>Tela Histórico de compras/Venda</w:t>
       </w:r>
     </w:p>
@@ -874,7 +927,7 @@
                     </pic:cNvPicPr>
                   </pic:nvPicPr>
                   <pic:blipFill>
-                    <a:blip r:embed="rId12">
+                    <a:blip r:embed="rId13">
                       <a:extLst>
                         <a:ext uri="{28A0092B-C50C-407E-A947-70E740481C1C}">
                           <a14:useLocalDpi xmlns:a14="http://schemas.microsoft.com/office/drawing/2010/main" val="0"/>
@@ -937,7 +990,7 @@
                     </pic:cNvPicPr>
                   </pic:nvPicPr>
                   <pic:blipFill>
-                    <a:blip r:embed="rId13">
+                    <a:blip r:embed="rId14">
                       <a:extLst>
                         <a:ext uri="{28A0092B-C50C-407E-A947-70E740481C1C}">
                           <a14:useLocalDpi xmlns:a14="http://schemas.microsoft.com/office/drawing/2010/main" val="0"/>
@@ -975,7 +1028,6 @@
         <w:pStyle w:val="Ttulo2"/>
       </w:pPr>
       <w:r>
-        <w:lastRenderedPageBreak/>
         <w:t>Tela Adicionar Produto</w:t>
       </w:r>
     </w:p>
@@ -1002,7 +1054,7 @@
                     </pic:cNvPicPr>
                   </pic:nvPicPr>
                   <pic:blipFill>
-                    <a:blip r:embed="rId14">
+                    <a:blip r:embed="rId15">
                       <a:extLst>
                         <a:ext uri="{28A0092B-C50C-407E-A947-70E740481C1C}">
                           <a14:useLocalDpi xmlns:a14="http://schemas.microsoft.com/office/drawing/2010/main" val="0"/>
@@ -1065,7 +1117,7 @@
                     </pic:cNvPicPr>
                   </pic:nvPicPr>
                   <pic:blipFill>
-                    <a:blip r:embed="rId15">
+                    <a:blip r:embed="rId16">
                       <a:extLst>
                         <a:ext uri="{28A0092B-C50C-407E-A947-70E740481C1C}">
                           <a14:useLocalDpi xmlns:a14="http://schemas.microsoft.com/office/drawing/2010/main" val="0"/>
@@ -1107,7 +1159,6 @@
         <w:pStyle w:val="Ttulo1"/>
       </w:pPr>
       <w:r>
-        <w:lastRenderedPageBreak/>
         <w:t>Passo para o desenvolvimento</w:t>
       </w:r>
     </w:p>
@@ -1120,8 +1171,21 @@
         </w:numPr>
       </w:pPr>
       <w:r>
-        <w:t>Criar os Controllers e as Views</w:t>
-      </w:r>
+        <w:t xml:space="preserve">Criar os </w:t>
+      </w:r>
+      <w:proofErr w:type="spellStart"/>
+      <w:r>
+        <w:t>Controllers</w:t>
+      </w:r>
+      <w:proofErr w:type="spellEnd"/>
+      <w:r>
+        <w:t xml:space="preserve"> e as </w:t>
+      </w:r>
+      <w:proofErr w:type="spellStart"/>
+      <w:r>
+        <w:t>Views</w:t>
+      </w:r>
+      <w:proofErr w:type="spellEnd"/>
     </w:p>
     <w:p>
       <w:pPr>
@@ -1251,7 +1315,7 @@
                     </pic:cNvPicPr>
                   </pic:nvPicPr>
                   <pic:blipFill>
-                    <a:blip r:embed="rId16">
+                    <a:blip r:embed="rId5">
                       <a:extLst>
                         <a:ext uri="{28A0092B-C50C-407E-A947-70E740481C1C}">
                           <a14:useLocalDpi xmlns:a14="http://schemas.microsoft.com/office/drawing/2010/main" val="0"/>

</xml_diff>